<commit_message>
Adds names to the doc.
</commit_message>
<xml_diff>
--- a/Assignment2/Assignment2.docx
+++ b/Assignment2/Assignment2.docx
@@ -51,6 +51,14 @@
         </w:rPr>
         <w:t xml:space="preserve">Matthew Pate, </w:t>
       </w:r>
+      <w:r>
+        <w:rPr>
+          <w:rFonts w:ascii="CMU Serif Roman" w:hAnsi="CMU Serif Roman"/>
+        </w:rPr>
+        <w:t>Timothy Jensen, Jonathan Jensen, Nicholas Hoover</w:t>
+      </w:r>
+      <w:bookmarkStart w:id="0" w:name="_GoBack"/>
+      <w:bookmarkEnd w:id="0"/>
     </w:p>
     <w:p>
       <w:pPr>
@@ -97,31 +105,61 @@
           <w:rFonts w:ascii="CMU Serif Roman" w:hAnsi="CMU Serif Roman"/>
           <w:i/>
         </w:rPr>
-        <w:t xml:space="preserve">What data model described in class (Lect 2 - Data Models) is most like your system's data model? </w:t>
-      </w:r>
-    </w:p>
-    <w:p>
-      <w:pPr>
-        <w:pStyle w:val="ListParagraph"/>
-        <w:ind w:left="1440"/>
-        <w:rPr>
-          <w:rFonts w:ascii="CMU Serif Roman" w:hAnsi="CMU Serif Roman"/>
-        </w:rPr>
-      </w:pPr>
-    </w:p>
-    <w:p>
-      <w:pPr>
-        <w:pStyle w:val="ListParagraph"/>
-        <w:ind w:left="1440"/>
-        <w:rPr>
-          <w:rFonts w:ascii="CMU Serif Roman" w:hAnsi="CMU Serif Roman"/>
-        </w:rPr>
-      </w:pPr>
-      <w:r>
-        <w:rPr>
-          <w:rFonts w:ascii="CMU Serif Roman" w:hAnsi="CMU Serif Roman"/>
-        </w:rPr>
-        <w:t>The data model used by Riak is the key/value model.</w:t>
+        <w:t>What data model described in class (</w:t>
+      </w:r>
+      <w:proofErr w:type="spellStart"/>
+      <w:r>
+        <w:rPr>
+          <w:rFonts w:ascii="CMU Serif Roman" w:hAnsi="CMU Serif Roman"/>
+          <w:i/>
+        </w:rPr>
+        <w:t>Lect</w:t>
+      </w:r>
+      <w:proofErr w:type="spellEnd"/>
+      <w:r>
+        <w:rPr>
+          <w:rFonts w:ascii="CMU Serif Roman" w:hAnsi="CMU Serif Roman"/>
+          <w:i/>
+        </w:rPr>
+        <w:t xml:space="preserve"> 2 - Data Models) is most like your system's data model? </w:t>
+      </w:r>
+    </w:p>
+    <w:p>
+      <w:pPr>
+        <w:pStyle w:val="ListParagraph"/>
+        <w:ind w:left="1440"/>
+        <w:rPr>
+          <w:rFonts w:ascii="CMU Serif Roman" w:hAnsi="CMU Serif Roman"/>
+        </w:rPr>
+      </w:pPr>
+    </w:p>
+    <w:p>
+      <w:pPr>
+        <w:pStyle w:val="ListParagraph"/>
+        <w:ind w:left="1440"/>
+        <w:rPr>
+          <w:rFonts w:ascii="CMU Serif Roman" w:hAnsi="CMU Serif Roman"/>
+        </w:rPr>
+      </w:pPr>
+      <w:r>
+        <w:rPr>
+          <w:rFonts w:ascii="CMU Serif Roman" w:hAnsi="CMU Serif Roman"/>
+        </w:rPr>
+        <w:t xml:space="preserve">The data model used by </w:t>
+      </w:r>
+      <w:proofErr w:type="spellStart"/>
+      <w:r>
+        <w:rPr>
+          <w:rFonts w:ascii="CMU Serif Roman" w:hAnsi="CMU Serif Roman"/>
+        </w:rPr>
+        <w:t>Riak</w:t>
+      </w:r>
+      <w:proofErr w:type="spellEnd"/>
+      <w:r>
+        <w:rPr>
+          <w:rFonts w:ascii="CMU Serif Roman" w:hAnsi="CMU Serif Roman"/>
+        </w:rPr>
+        <w:t xml:space="preserve"> is the key/value model.</w:t>
       </w:r>
     </w:p>
     <w:p>
@@ -308,7 +346,14 @@
         <w:rPr>
           <w:rFonts w:ascii="CMU Serif Roman" w:hAnsi="CMU Serif Roman"/>
         </w:rPr>
-        <w:t>ndices are used to tag objects at write time with one or more quer</w:t>
+        <w:t xml:space="preserve">ndices are used to tag objects at write time with one or more </w:t>
+      </w:r>
+      <w:proofErr w:type="spellStart"/>
+      <w:r>
+        <w:rPr>
+          <w:rFonts w:ascii="CMU Serif Roman" w:hAnsi="CMU Serif Roman"/>
+        </w:rPr>
+        <w:t>quer</w:t>
       </w:r>
       <w:r>
         <w:rPr>
@@ -320,7 +365,14 @@
         <w:rPr>
           <w:rFonts w:ascii="CMU Serif Roman" w:hAnsi="CMU Serif Roman"/>
         </w:rPr>
-        <w:t>able value</w:t>
+        <w:t>able</w:t>
+      </w:r>
+      <w:proofErr w:type="spellEnd"/>
+      <w:r>
+        <w:rPr>
+          <w:rFonts w:ascii="CMU Serif Roman" w:hAnsi="CMU Serif Roman"/>
+        </w:rPr>
+        <w:t xml:space="preserve"> value</w:t>
       </w:r>
       <w:r>
         <w:rPr>
@@ -410,89 +462,281 @@
           <w:szCs w:val="20"/>
         </w:rPr>
       </w:pPr>
-      <w:r>
-        <w:rPr>
-          <w:rFonts w:ascii="CMU Typewriter Text Regular" w:hAnsi="CMU Typewriter Text Regular"/>
-          <w:sz w:val="20"/>
-          <w:szCs w:val="20"/>
-        </w:rPr>
-        <w:t>client = Riak::Client.new(:protocol =&gt; "pbc", :pb_port =&gt; 10017)</w:t>
-      </w:r>
-    </w:p>
-    <w:p>
-      <w:pPr>
-        <w:pStyle w:val="ListParagraph"/>
-        <w:ind w:left="1440"/>
-        <w:rPr>
-          <w:rFonts w:ascii="CMU Typewriter Text Regular" w:hAnsi="CMU Typewriter Text Regular"/>
-          <w:sz w:val="20"/>
-          <w:szCs w:val="20"/>
-        </w:rPr>
-      </w:pPr>
-      <w:r>
-        <w:rPr>
-          <w:rFonts w:ascii="CMU Typewriter Text Regular" w:hAnsi="CMU Typewriter Text Regular"/>
-          <w:sz w:val="20"/>
-          <w:szCs w:val="20"/>
-        </w:rPr>
-        <w:t>my_bucket = client.bucket("my_super_cool_bucket")</w:t>
-      </w:r>
-    </w:p>
-    <w:p>
-      <w:pPr>
-        <w:pStyle w:val="ListParagraph"/>
-        <w:ind w:left="1440"/>
-        <w:rPr>
-          <w:rFonts w:ascii="CMU Typewriter Text Regular" w:hAnsi="CMU Typewriter Text Regular"/>
-          <w:sz w:val="20"/>
-          <w:szCs w:val="20"/>
-        </w:rPr>
-      </w:pPr>
-      <w:r>
-        <w:rPr>
-          <w:rFonts w:ascii="CMU Typewriter Text Regular" w:hAnsi="CMU Typewriter Text Regular"/>
-          <w:sz w:val="20"/>
-          <w:szCs w:val="20"/>
-        </w:rPr>
-        <w:t>obj = my_bucket.new('one')</w:t>
-      </w:r>
-    </w:p>
-    <w:p>
-      <w:pPr>
-        <w:pStyle w:val="ListParagraph"/>
-        <w:ind w:left="1440"/>
-        <w:rPr>
-          <w:rFonts w:ascii="CMU Typewriter Text Regular" w:hAnsi="CMU Typewriter Text Regular"/>
-          <w:sz w:val="20"/>
-          <w:szCs w:val="20"/>
-        </w:rPr>
-      </w:pPr>
-      <w:r>
-        <w:rPr>
-          <w:rFonts w:ascii="CMU Typewriter Text Regular" w:hAnsi="CMU Typewriter Text Regular"/>
-          <w:sz w:val="20"/>
-          <w:szCs w:val="20"/>
-        </w:rPr>
-        <w:t>obj.data = 1</w:t>
-      </w:r>
-    </w:p>
-    <w:p>
-      <w:pPr>
-        <w:pStyle w:val="ListParagraph"/>
-        <w:ind w:left="1440"/>
-        <w:rPr>
-          <w:rFonts w:ascii="CMU Typewriter Text Regular" w:hAnsi="CMU Typewriter Text Regular"/>
-          <w:sz w:val="20"/>
-          <w:szCs w:val="20"/>
-        </w:rPr>
-      </w:pPr>
-      <w:r>
-        <w:rPr>
-          <w:rFonts w:ascii="CMU Typewriter Text Regular" w:hAnsi="CMU Typewriter Text Regular"/>
-          <w:sz w:val="20"/>
-          <w:szCs w:val="20"/>
-        </w:rPr>
-        <w:t>obj.store()</w:t>
+      <w:proofErr w:type="gramStart"/>
+      <w:r>
+        <w:rPr>
+          <w:rFonts w:ascii="CMU Typewriter Text Regular" w:hAnsi="CMU Typewriter Text Regular"/>
+          <w:sz w:val="20"/>
+          <w:szCs w:val="20"/>
+        </w:rPr>
+        <w:t>client</w:t>
+      </w:r>
+      <w:proofErr w:type="gramEnd"/>
+      <w:r>
+        <w:rPr>
+          <w:rFonts w:ascii="CMU Typewriter Text Regular" w:hAnsi="CMU Typewriter Text Regular"/>
+          <w:sz w:val="20"/>
+          <w:szCs w:val="20"/>
+        </w:rPr>
+        <w:t xml:space="preserve"> = </w:t>
+      </w:r>
+      <w:proofErr w:type="spellStart"/>
+      <w:r>
+        <w:rPr>
+          <w:rFonts w:ascii="CMU Typewriter Text Regular" w:hAnsi="CMU Typewriter Text Regular"/>
+          <w:sz w:val="20"/>
+          <w:szCs w:val="20"/>
+        </w:rPr>
+        <w:t>Riak</w:t>
+      </w:r>
+      <w:proofErr w:type="spellEnd"/>
+      <w:r>
+        <w:rPr>
+          <w:rFonts w:ascii="CMU Typewriter Text Regular" w:hAnsi="CMU Typewriter Text Regular"/>
+          <w:sz w:val="20"/>
+          <w:szCs w:val="20"/>
+        </w:rPr>
+        <w:t>::</w:t>
+      </w:r>
+      <w:proofErr w:type="spellStart"/>
+      <w:r>
+        <w:rPr>
+          <w:rFonts w:ascii="CMU Typewriter Text Regular" w:hAnsi="CMU Typewriter Text Regular"/>
+          <w:sz w:val="20"/>
+          <w:szCs w:val="20"/>
+        </w:rPr>
+        <w:t>Client.new</w:t>
+      </w:r>
+      <w:proofErr w:type="spellEnd"/>
+      <w:r>
+        <w:rPr>
+          <w:rFonts w:ascii="CMU Typewriter Text Regular" w:hAnsi="CMU Typewriter Text Regular"/>
+          <w:sz w:val="20"/>
+          <w:szCs w:val="20"/>
+        </w:rPr>
+        <w:t>(:protocol =&gt; "</w:t>
+      </w:r>
+      <w:proofErr w:type="spellStart"/>
+      <w:r>
+        <w:rPr>
+          <w:rFonts w:ascii="CMU Typewriter Text Regular" w:hAnsi="CMU Typewriter Text Regular"/>
+          <w:sz w:val="20"/>
+          <w:szCs w:val="20"/>
+        </w:rPr>
+        <w:t>pbc</w:t>
+      </w:r>
+      <w:proofErr w:type="spellEnd"/>
+      <w:r>
+        <w:rPr>
+          <w:rFonts w:ascii="CMU Typewriter Text Regular" w:hAnsi="CMU Typewriter Text Regular"/>
+          <w:sz w:val="20"/>
+          <w:szCs w:val="20"/>
+        </w:rPr>
+        <w:t>", :</w:t>
+      </w:r>
+      <w:proofErr w:type="spellStart"/>
+      <w:r>
+        <w:rPr>
+          <w:rFonts w:ascii="CMU Typewriter Text Regular" w:hAnsi="CMU Typewriter Text Regular"/>
+          <w:sz w:val="20"/>
+          <w:szCs w:val="20"/>
+        </w:rPr>
+        <w:t>pb_port</w:t>
+      </w:r>
+      <w:proofErr w:type="spellEnd"/>
+      <w:r>
+        <w:rPr>
+          <w:rFonts w:ascii="CMU Typewriter Text Regular" w:hAnsi="CMU Typewriter Text Regular"/>
+          <w:sz w:val="20"/>
+          <w:szCs w:val="20"/>
+        </w:rPr>
+        <w:t xml:space="preserve"> =&gt; 10017)</w:t>
+      </w:r>
+    </w:p>
+    <w:p>
+      <w:pPr>
+        <w:pStyle w:val="ListParagraph"/>
+        <w:ind w:left="1440"/>
+        <w:rPr>
+          <w:rFonts w:ascii="CMU Typewriter Text Regular" w:hAnsi="CMU Typewriter Text Regular"/>
+          <w:sz w:val="20"/>
+          <w:szCs w:val="20"/>
+        </w:rPr>
+      </w:pPr>
+      <w:proofErr w:type="spellStart"/>
+      <w:proofErr w:type="gramStart"/>
+      <w:r>
+        <w:rPr>
+          <w:rFonts w:ascii="CMU Typewriter Text Regular" w:hAnsi="CMU Typewriter Text Regular"/>
+          <w:sz w:val="20"/>
+          <w:szCs w:val="20"/>
+        </w:rPr>
+        <w:t>my</w:t>
+      </w:r>
+      <w:proofErr w:type="gramEnd"/>
+      <w:r>
+        <w:rPr>
+          <w:rFonts w:ascii="CMU Typewriter Text Regular" w:hAnsi="CMU Typewriter Text Regular"/>
+          <w:sz w:val="20"/>
+          <w:szCs w:val="20"/>
+        </w:rPr>
+        <w:t>_bucket</w:t>
+      </w:r>
+      <w:proofErr w:type="spellEnd"/>
+      <w:r>
+        <w:rPr>
+          <w:rFonts w:ascii="CMU Typewriter Text Regular" w:hAnsi="CMU Typewriter Text Regular"/>
+          <w:sz w:val="20"/>
+          <w:szCs w:val="20"/>
+        </w:rPr>
+        <w:t xml:space="preserve"> = </w:t>
+      </w:r>
+      <w:proofErr w:type="spellStart"/>
+      <w:r>
+        <w:rPr>
+          <w:rFonts w:ascii="CMU Typewriter Text Regular" w:hAnsi="CMU Typewriter Text Regular"/>
+          <w:sz w:val="20"/>
+          <w:szCs w:val="20"/>
+        </w:rPr>
+        <w:t>client.bucket</w:t>
+      </w:r>
+      <w:proofErr w:type="spellEnd"/>
+      <w:r>
+        <w:rPr>
+          <w:rFonts w:ascii="CMU Typewriter Text Regular" w:hAnsi="CMU Typewriter Text Regular"/>
+          <w:sz w:val="20"/>
+          <w:szCs w:val="20"/>
+        </w:rPr>
+        <w:t>("</w:t>
+      </w:r>
+      <w:proofErr w:type="spellStart"/>
+      <w:r>
+        <w:rPr>
+          <w:rFonts w:ascii="CMU Typewriter Text Regular" w:hAnsi="CMU Typewriter Text Regular"/>
+          <w:sz w:val="20"/>
+          <w:szCs w:val="20"/>
+        </w:rPr>
+        <w:t>my_super_cool_bucket</w:t>
+      </w:r>
+      <w:proofErr w:type="spellEnd"/>
+      <w:r>
+        <w:rPr>
+          <w:rFonts w:ascii="CMU Typewriter Text Regular" w:hAnsi="CMU Typewriter Text Regular"/>
+          <w:sz w:val="20"/>
+          <w:szCs w:val="20"/>
+        </w:rPr>
+        <w:t>")</w:t>
+      </w:r>
+    </w:p>
+    <w:p>
+      <w:pPr>
+        <w:pStyle w:val="ListParagraph"/>
+        <w:ind w:left="1440"/>
+        <w:rPr>
+          <w:rFonts w:ascii="CMU Typewriter Text Regular" w:hAnsi="CMU Typewriter Text Regular"/>
+          <w:sz w:val="20"/>
+          <w:szCs w:val="20"/>
+        </w:rPr>
+      </w:pPr>
+      <w:proofErr w:type="spellStart"/>
+      <w:proofErr w:type="gramStart"/>
+      <w:r>
+        <w:rPr>
+          <w:rFonts w:ascii="CMU Typewriter Text Regular" w:hAnsi="CMU Typewriter Text Regular"/>
+          <w:sz w:val="20"/>
+          <w:szCs w:val="20"/>
+        </w:rPr>
+        <w:t>obj</w:t>
+      </w:r>
+      <w:proofErr w:type="spellEnd"/>
+      <w:proofErr w:type="gramEnd"/>
+      <w:r>
+        <w:rPr>
+          <w:rFonts w:ascii="CMU Typewriter Text Regular" w:hAnsi="CMU Typewriter Text Regular"/>
+          <w:sz w:val="20"/>
+          <w:szCs w:val="20"/>
+        </w:rPr>
+        <w:t xml:space="preserve"> = </w:t>
+      </w:r>
+      <w:proofErr w:type="spellStart"/>
+      <w:r>
+        <w:rPr>
+          <w:rFonts w:ascii="CMU Typewriter Text Regular" w:hAnsi="CMU Typewriter Text Regular"/>
+          <w:sz w:val="20"/>
+          <w:szCs w:val="20"/>
+        </w:rPr>
+        <w:t>my_bucket.new</w:t>
+      </w:r>
+      <w:proofErr w:type="spellEnd"/>
+      <w:r>
+        <w:rPr>
+          <w:rFonts w:ascii="CMU Typewriter Text Regular" w:hAnsi="CMU Typewriter Text Regular"/>
+          <w:sz w:val="20"/>
+          <w:szCs w:val="20"/>
+        </w:rPr>
+        <w:t>('one')</w:t>
+      </w:r>
+    </w:p>
+    <w:p>
+      <w:pPr>
+        <w:pStyle w:val="ListParagraph"/>
+        <w:ind w:left="1440"/>
+        <w:rPr>
+          <w:rFonts w:ascii="CMU Typewriter Text Regular" w:hAnsi="CMU Typewriter Text Regular"/>
+          <w:sz w:val="20"/>
+          <w:szCs w:val="20"/>
+        </w:rPr>
+      </w:pPr>
+      <w:proofErr w:type="spellStart"/>
+      <w:proofErr w:type="gramStart"/>
+      <w:r>
+        <w:rPr>
+          <w:rFonts w:ascii="CMU Typewriter Text Regular" w:hAnsi="CMU Typewriter Text Regular"/>
+          <w:sz w:val="20"/>
+          <w:szCs w:val="20"/>
+        </w:rPr>
+        <w:t>obj.data</w:t>
+      </w:r>
+      <w:proofErr w:type="spellEnd"/>
+      <w:proofErr w:type="gramEnd"/>
+      <w:r>
+        <w:rPr>
+          <w:rFonts w:ascii="CMU Typewriter Text Regular" w:hAnsi="CMU Typewriter Text Regular"/>
+          <w:sz w:val="20"/>
+          <w:szCs w:val="20"/>
+        </w:rPr>
+        <w:t xml:space="preserve"> = 1</w:t>
+      </w:r>
+    </w:p>
+    <w:p>
+      <w:pPr>
+        <w:pStyle w:val="ListParagraph"/>
+        <w:ind w:left="1440"/>
+        <w:rPr>
+          <w:rFonts w:ascii="CMU Typewriter Text Regular" w:hAnsi="CMU Typewriter Text Regular"/>
+          <w:sz w:val="20"/>
+          <w:szCs w:val="20"/>
+        </w:rPr>
+      </w:pPr>
+      <w:proofErr w:type="spellStart"/>
+      <w:proofErr w:type="gramStart"/>
+      <w:r>
+        <w:rPr>
+          <w:rFonts w:ascii="CMU Typewriter Text Regular" w:hAnsi="CMU Typewriter Text Regular"/>
+          <w:sz w:val="20"/>
+          <w:szCs w:val="20"/>
+        </w:rPr>
+        <w:t>obj.store</w:t>
+      </w:r>
+      <w:proofErr w:type="spellEnd"/>
+      <w:proofErr w:type="gramEnd"/>
+      <w:r>
+        <w:rPr>
+          <w:rFonts w:ascii="CMU Typewriter Text Regular" w:hAnsi="CMU Typewriter Text Regular"/>
+          <w:sz w:val="20"/>
+          <w:szCs w:val="20"/>
+        </w:rPr>
+        <w:t>()</w:t>
       </w:r>
     </w:p>
     <w:p>
@@ -574,7 +818,21 @@
         <w:rPr>
           <w:rFonts w:ascii="CMU Serif Roman" w:hAnsi="CMU Serif Roman"/>
         </w:rPr>
-        <w:t>uery language for Riak varies</w:t>
+        <w:t xml:space="preserve">uery language for </w:t>
+      </w:r>
+      <w:proofErr w:type="spellStart"/>
+      <w:r>
+        <w:rPr>
+          <w:rFonts w:ascii="CMU Serif Roman" w:hAnsi="CMU Serif Roman"/>
+        </w:rPr>
+        <w:t>Riak</w:t>
+      </w:r>
+      <w:proofErr w:type="spellEnd"/>
+      <w:r>
+        <w:rPr>
+          <w:rFonts w:ascii="CMU Serif Roman" w:hAnsi="CMU Serif Roman"/>
+        </w:rPr>
+        <w:t xml:space="preserve"> varies</w:t>
       </w:r>
       <w:r>
         <w:rPr>
@@ -592,13 +850,55 @@
         <w:rPr>
           <w:rFonts w:ascii="CMU Serif Roman" w:hAnsi="CMU Serif Roman"/>
         </w:rPr>
-        <w:t>es in Java, Ruby, Python, C#, No</w:t>
-      </w:r>
-      <w:r>
-        <w:rPr>
-          <w:rFonts w:ascii="CMU Serif Roman" w:hAnsi="CMU Serif Roman"/>
-        </w:rPr>
-        <w:t>deJS, Erlang, PHP, Go, and Haskel.</w:t>
+        <w:t xml:space="preserve">es in Java, Ruby, Python, C#, </w:t>
+      </w:r>
+      <w:proofErr w:type="spellStart"/>
+      <w:r>
+        <w:rPr>
+          <w:rFonts w:ascii="CMU Serif Roman" w:hAnsi="CMU Serif Roman"/>
+        </w:rPr>
+        <w:t>No</w:t>
+      </w:r>
+      <w:r>
+        <w:rPr>
+          <w:rFonts w:ascii="CMU Serif Roman" w:hAnsi="CMU Serif Roman"/>
+        </w:rPr>
+        <w:t>deJS</w:t>
+      </w:r>
+      <w:proofErr w:type="spellEnd"/>
+      <w:r>
+        <w:rPr>
+          <w:rFonts w:ascii="CMU Serif Roman" w:hAnsi="CMU Serif Roman"/>
+        </w:rPr>
+        <w:t xml:space="preserve">, </w:t>
+      </w:r>
+      <w:proofErr w:type="spellStart"/>
+      <w:r>
+        <w:rPr>
+          <w:rFonts w:ascii="CMU Serif Roman" w:hAnsi="CMU Serif Roman"/>
+        </w:rPr>
+        <w:t>Erlang</w:t>
+      </w:r>
+      <w:proofErr w:type="spellEnd"/>
+      <w:r>
+        <w:rPr>
+          <w:rFonts w:ascii="CMU Serif Roman" w:hAnsi="CMU Serif Roman"/>
+        </w:rPr>
+        <w:t xml:space="preserve">, PHP, Go, and </w:t>
+      </w:r>
+      <w:proofErr w:type="spellStart"/>
+      <w:r>
+        <w:rPr>
+          <w:rFonts w:ascii="CMU Serif Roman" w:hAnsi="CMU Serif Roman"/>
+        </w:rPr>
+        <w:t>Haskel</w:t>
+      </w:r>
+      <w:proofErr w:type="spellEnd"/>
+      <w:r>
+        <w:rPr>
+          <w:rFonts w:ascii="CMU Serif Roman" w:hAnsi="CMU Serif Roman"/>
+        </w:rPr>
+        <w:t>.</w:t>
       </w:r>
       <w:r>
         <w:rPr>
@@ -606,11 +906,19 @@
         </w:rPr>
         <w:t xml:space="preserve"> </w:t>
       </w:r>
-      <w:r>
-        <w:rPr>
-          <w:rFonts w:ascii="CMU Serif Roman" w:hAnsi="CMU Serif Roman"/>
-        </w:rPr>
-        <w:t>Riak also has</w:t>
+      <w:proofErr w:type="spellStart"/>
+      <w:r>
+        <w:rPr>
+          <w:rFonts w:ascii="CMU Serif Roman" w:hAnsi="CMU Serif Roman"/>
+        </w:rPr>
+        <w:t>Riak</w:t>
+      </w:r>
+      <w:proofErr w:type="spellEnd"/>
+      <w:r>
+        <w:rPr>
+          <w:rFonts w:ascii="CMU Serif Roman" w:hAnsi="CMU Serif Roman"/>
+        </w:rPr>
+        <w:t xml:space="preserve"> also has</w:t>
       </w:r>
       <w:r>
         <w:rPr>
@@ -646,7 +954,35 @@
         <w:rPr>
           <w:rFonts w:ascii="CMU Serif Roman" w:hAnsi="CMU Serif Roman"/>
         </w:rPr>
-        <w:t>With Riak 2.0, a Search module was incorporated that utilizes Lucene syntax.</w:t>
+        <w:t xml:space="preserve">With </w:t>
+      </w:r>
+      <w:proofErr w:type="spellStart"/>
+      <w:r>
+        <w:rPr>
+          <w:rFonts w:ascii="CMU Serif Roman" w:hAnsi="CMU Serif Roman"/>
+        </w:rPr>
+        <w:t>Riak</w:t>
+      </w:r>
+      <w:proofErr w:type="spellEnd"/>
+      <w:r>
+        <w:rPr>
+          <w:rFonts w:ascii="CMU Serif Roman" w:hAnsi="CMU Serif Roman"/>
+        </w:rPr>
+        <w:t xml:space="preserve"> 2.0, a Search module was incorporated that utilizes </w:t>
+      </w:r>
+      <w:proofErr w:type="spellStart"/>
+      <w:r>
+        <w:rPr>
+          <w:rFonts w:ascii="CMU Serif Roman" w:hAnsi="CMU Serif Roman"/>
+        </w:rPr>
+        <w:t>Lucene</w:t>
+      </w:r>
+      <w:proofErr w:type="spellEnd"/>
+      <w:r>
+        <w:rPr>
+          <w:rFonts w:ascii="CMU Serif Roman" w:hAnsi="CMU Serif Roman"/>
+        </w:rPr>
+        <w:t xml:space="preserve"> syntax.</w:t>
       </w:r>
     </w:p>
     <w:p>
@@ -699,64 +1035,142 @@
         <w:rPr>
           <w:rFonts w:ascii="CMU Serif Roman" w:hAnsi="CMU Serif Roman"/>
         </w:rPr>
-        <w:t>Yes, Riak supports range queries.  An example of a range query using the HTTP API is as follows:</w:t>
-      </w:r>
-    </w:p>
-    <w:p>
-      <w:pPr>
-        <w:pStyle w:val="ListParagraph"/>
-        <w:ind w:left="1440"/>
-        <w:rPr>
-          <w:rFonts w:ascii="CMU Typewriter Text Regular" w:hAnsi="CMU Typewriter Text Regular"/>
-          <w:sz w:val="20"/>
-          <w:szCs w:val="20"/>
-        </w:rPr>
-      </w:pPr>
-      <w:r>
-        <w:rPr>
-          <w:rFonts w:ascii="CMU Typewriter Text Regular" w:hAnsi="CMU Typewriter Text Regular"/>
-          <w:sz w:val="20"/>
-          <w:szCs w:val="20"/>
-        </w:rPr>
-        <w:t>curl -XPOST localhost:8098/mapred\</w:t>
-      </w:r>
-    </w:p>
-    <w:p>
-      <w:pPr>
-        <w:pStyle w:val="ListParagraph"/>
-        <w:ind w:left="1440"/>
-        <w:rPr>
-          <w:rFonts w:ascii="CMU Typewriter Text Regular" w:hAnsi="CMU Typewriter Text Regular"/>
-          <w:sz w:val="20"/>
-          <w:szCs w:val="20"/>
-        </w:rPr>
-      </w:pPr>
-      <w:r>
-        <w:rPr>
-          <w:rFonts w:ascii="CMU Typewriter Text Regular" w:hAnsi="CMU Typewriter Text Regular"/>
-          <w:sz w:val="20"/>
-          <w:szCs w:val="20"/>
-        </w:rPr>
-        <w:t xml:space="preserve">  -H "Content-Type: application/json" \</w:t>
-      </w:r>
-    </w:p>
-    <w:p>
-      <w:pPr>
-        <w:pStyle w:val="ListParagraph"/>
-        <w:ind w:left="1440"/>
-        <w:rPr>
-          <w:rFonts w:ascii="CMU Typewriter Text Regular" w:hAnsi="CMU Typewriter Text Regular"/>
-          <w:sz w:val="20"/>
-          <w:szCs w:val="20"/>
-        </w:rPr>
-      </w:pPr>
-      <w:r>
-        <w:rPr>
-          <w:rFonts w:ascii="CMU Typewriter Text Regular" w:hAnsi="CMU Typewriter Text Regular"/>
-          <w:sz w:val="20"/>
-          <w:szCs w:val="20"/>
-        </w:rPr>
-        <w:t xml:space="preserve">  -d @-&lt;&lt;EOF</w:t>
+        <w:t xml:space="preserve">Yes, </w:t>
+      </w:r>
+      <w:proofErr w:type="spellStart"/>
+      <w:r>
+        <w:rPr>
+          <w:rFonts w:ascii="CMU Serif Roman" w:hAnsi="CMU Serif Roman"/>
+        </w:rPr>
+        <w:t>Riak</w:t>
+      </w:r>
+      <w:proofErr w:type="spellEnd"/>
+      <w:r>
+        <w:rPr>
+          <w:rFonts w:ascii="CMU Serif Roman" w:hAnsi="CMU Serif Roman"/>
+        </w:rPr>
+        <w:t xml:space="preserve"> supports range queries.  An example of a range query using the HTTP API is as follows:</w:t>
+      </w:r>
+    </w:p>
+    <w:p>
+      <w:pPr>
+        <w:pStyle w:val="ListParagraph"/>
+        <w:ind w:left="1440"/>
+        <w:rPr>
+          <w:rFonts w:ascii="CMU Typewriter Text Regular" w:hAnsi="CMU Typewriter Text Regular"/>
+          <w:sz w:val="20"/>
+          <w:szCs w:val="20"/>
+        </w:rPr>
+      </w:pPr>
+      <w:proofErr w:type="gramStart"/>
+      <w:r>
+        <w:rPr>
+          <w:rFonts w:ascii="CMU Typewriter Text Regular" w:hAnsi="CMU Typewriter Text Regular"/>
+          <w:sz w:val="20"/>
+          <w:szCs w:val="20"/>
+        </w:rPr>
+        <w:t>curl</w:t>
+      </w:r>
+      <w:proofErr w:type="gramEnd"/>
+      <w:r>
+        <w:rPr>
+          <w:rFonts w:ascii="CMU Typewriter Text Regular" w:hAnsi="CMU Typewriter Text Regular"/>
+          <w:sz w:val="20"/>
+          <w:szCs w:val="20"/>
+        </w:rPr>
+        <w:t xml:space="preserve"> -XPOST localhost:8098/</w:t>
+      </w:r>
+      <w:proofErr w:type="spellStart"/>
+      <w:r>
+        <w:rPr>
+          <w:rFonts w:ascii="CMU Typewriter Text Regular" w:hAnsi="CMU Typewriter Text Regular"/>
+          <w:sz w:val="20"/>
+          <w:szCs w:val="20"/>
+        </w:rPr>
+        <w:t>mapred</w:t>
+      </w:r>
+      <w:proofErr w:type="spellEnd"/>
+      <w:r>
+        <w:rPr>
+          <w:rFonts w:ascii="CMU Typewriter Text Regular" w:hAnsi="CMU Typewriter Text Regular"/>
+          <w:sz w:val="20"/>
+          <w:szCs w:val="20"/>
+        </w:rPr>
+        <w:t>\</w:t>
+      </w:r>
+    </w:p>
+    <w:p>
+      <w:pPr>
+        <w:pStyle w:val="ListParagraph"/>
+        <w:ind w:left="1440"/>
+        <w:rPr>
+          <w:rFonts w:ascii="CMU Typewriter Text Regular" w:hAnsi="CMU Typewriter Text Regular"/>
+          <w:sz w:val="20"/>
+          <w:szCs w:val="20"/>
+        </w:rPr>
+      </w:pPr>
+      <w:r>
+        <w:rPr>
+          <w:rFonts w:ascii="CMU Typewriter Text Regular" w:hAnsi="CMU Typewriter Text Regular"/>
+          <w:sz w:val="20"/>
+          <w:szCs w:val="20"/>
+        </w:rPr>
+        <w:t xml:space="preserve">  -H "Content-Type: application/</w:t>
+      </w:r>
+      <w:proofErr w:type="spellStart"/>
+      <w:r>
+        <w:rPr>
+          <w:rFonts w:ascii="CMU Typewriter Text Regular" w:hAnsi="CMU Typewriter Text Regular"/>
+          <w:sz w:val="20"/>
+          <w:szCs w:val="20"/>
+        </w:rPr>
+        <w:t>json</w:t>
+      </w:r>
+      <w:proofErr w:type="spellEnd"/>
+      <w:r>
+        <w:rPr>
+          <w:rFonts w:ascii="CMU Typewriter Text Regular" w:hAnsi="CMU Typewriter Text Regular"/>
+          <w:sz w:val="20"/>
+          <w:szCs w:val="20"/>
+        </w:rPr>
+        <w:t>" \</w:t>
+      </w:r>
+    </w:p>
+    <w:p>
+      <w:pPr>
+        <w:pStyle w:val="ListParagraph"/>
+        <w:ind w:left="1440"/>
+        <w:rPr>
+          <w:rFonts w:ascii="CMU Typewriter Text Regular" w:hAnsi="CMU Typewriter Text Regular"/>
+          <w:sz w:val="20"/>
+          <w:szCs w:val="20"/>
+        </w:rPr>
+      </w:pPr>
+      <w:r>
+        <w:rPr>
+          <w:rFonts w:ascii="CMU Typewriter Text Regular" w:hAnsi="CMU Typewriter Text Regular"/>
+          <w:sz w:val="20"/>
+          <w:szCs w:val="20"/>
+        </w:rPr>
+        <w:t xml:space="preserve">  -</w:t>
+      </w:r>
+      <w:proofErr w:type="gramStart"/>
+      <w:r>
+        <w:rPr>
+          <w:rFonts w:ascii="CMU Typewriter Text Regular" w:hAnsi="CMU Typewriter Text Regular"/>
+          <w:sz w:val="20"/>
+          <w:szCs w:val="20"/>
+        </w:rPr>
+        <w:t>d</w:t>
+      </w:r>
+      <w:proofErr w:type="gramEnd"/>
+      <w:r>
+        <w:rPr>
+          <w:rFonts w:ascii="CMU Typewriter Text Regular" w:hAnsi="CMU Typewriter Text Regular"/>
+          <w:sz w:val="20"/>
+          <w:szCs w:val="20"/>
+        </w:rPr>
+        <w:t xml:space="preserve"> @-&lt;&lt;EOF</w:t>
       </w:r>
     </w:p>
     <w:p>
@@ -794,83 +1208,173 @@
           <w:sz w:val="20"/>
           <w:szCs w:val="20"/>
         </w:rPr>
-        <w:t xml:space="preserve">  "inputs": {</w:t>
-      </w:r>
-    </w:p>
-    <w:p>
-      <w:pPr>
-        <w:pStyle w:val="ListParagraph"/>
-        <w:ind w:left="1440"/>
-        <w:rPr>
-          <w:rFonts w:ascii="CMU Typewriter Text Regular" w:hAnsi="CMU Typewriter Text Regular"/>
-          <w:sz w:val="20"/>
-          <w:szCs w:val="20"/>
-        </w:rPr>
-      </w:pPr>
-      <w:r>
-        <w:rPr>
-          <w:rFonts w:ascii="CMU Typewriter Text Regular" w:hAnsi="CMU Typewriter Text Regular"/>
-          <w:sz w:val="20"/>
-          <w:szCs w:val="20"/>
-        </w:rPr>
-        <w:t xml:space="preserve">    "bucket": "people",</w:t>
-      </w:r>
-    </w:p>
-    <w:p>
-      <w:pPr>
-        <w:pStyle w:val="ListParagraph"/>
-        <w:ind w:left="1440"/>
-        <w:rPr>
-          <w:rFonts w:ascii="CMU Typewriter Text Regular" w:hAnsi="CMU Typewriter Text Regular"/>
-          <w:sz w:val="20"/>
-          <w:szCs w:val="20"/>
-        </w:rPr>
-      </w:pPr>
-      <w:r>
-        <w:rPr>
-          <w:rFonts w:ascii="CMU Typewriter Text Regular" w:hAnsi="CMU Typewriter Text Regular"/>
-          <w:sz w:val="20"/>
-          <w:szCs w:val="20"/>
-        </w:rPr>
-        <w:t xml:space="preserve">    "index": "field2_bin",</w:t>
-      </w:r>
-    </w:p>
-    <w:p>
-      <w:pPr>
-        <w:pStyle w:val="ListParagraph"/>
-        <w:ind w:left="1440"/>
-        <w:rPr>
-          <w:rFonts w:ascii="CMU Typewriter Text Regular" w:hAnsi="CMU Typewriter Text Regular"/>
-          <w:sz w:val="20"/>
-          <w:szCs w:val="20"/>
-        </w:rPr>
-      </w:pPr>
-      <w:r>
-        <w:rPr>
-          <w:rFonts w:ascii="CMU Typewriter Text Regular" w:hAnsi="CMU Typewriter Text Regular"/>
-          <w:sz w:val="20"/>
-          <w:szCs w:val="20"/>
-        </w:rPr>
-        <w:t xml:space="preserve">    "start": "1002",</w:t>
-      </w:r>
-    </w:p>
-    <w:p>
-      <w:pPr>
-        <w:pStyle w:val="ListParagraph"/>
-        <w:ind w:left="1440"/>
-        <w:rPr>
-          <w:rFonts w:ascii="CMU Typewriter Text Regular" w:hAnsi="CMU Typewriter Text Regular"/>
-          <w:sz w:val="20"/>
-          <w:szCs w:val="20"/>
-        </w:rPr>
-      </w:pPr>
-      <w:r>
-        <w:rPr>
-          <w:rFonts w:ascii="CMU Typewriter Text Regular" w:hAnsi="CMU Typewriter Text Regular"/>
-          <w:sz w:val="20"/>
-          <w:szCs w:val="20"/>
-        </w:rPr>
-        <w:t xml:space="preserve">    "end": "1004"</w:t>
+        <w:t xml:space="preserve">  "</w:t>
+      </w:r>
+      <w:proofErr w:type="gramStart"/>
+      <w:r>
+        <w:rPr>
+          <w:rFonts w:ascii="CMU Typewriter Text Regular" w:hAnsi="CMU Typewriter Text Regular"/>
+          <w:sz w:val="20"/>
+          <w:szCs w:val="20"/>
+        </w:rPr>
+        <w:t>inputs</w:t>
+      </w:r>
+      <w:proofErr w:type="gramEnd"/>
+      <w:r>
+        <w:rPr>
+          <w:rFonts w:ascii="CMU Typewriter Text Regular" w:hAnsi="CMU Typewriter Text Regular"/>
+          <w:sz w:val="20"/>
+          <w:szCs w:val="20"/>
+        </w:rPr>
+        <w:t>": {</w:t>
+      </w:r>
+    </w:p>
+    <w:p>
+      <w:pPr>
+        <w:pStyle w:val="ListParagraph"/>
+        <w:ind w:left="1440"/>
+        <w:rPr>
+          <w:rFonts w:ascii="CMU Typewriter Text Regular" w:hAnsi="CMU Typewriter Text Regular"/>
+          <w:sz w:val="20"/>
+          <w:szCs w:val="20"/>
+        </w:rPr>
+      </w:pPr>
+      <w:r>
+        <w:rPr>
+          <w:rFonts w:ascii="CMU Typewriter Text Regular" w:hAnsi="CMU Typewriter Text Regular"/>
+          <w:sz w:val="20"/>
+          <w:szCs w:val="20"/>
+        </w:rPr>
+        <w:t xml:space="preserve">    "</w:t>
+      </w:r>
+      <w:proofErr w:type="gramStart"/>
+      <w:r>
+        <w:rPr>
+          <w:rFonts w:ascii="CMU Typewriter Text Regular" w:hAnsi="CMU Typewriter Text Regular"/>
+          <w:sz w:val="20"/>
+          <w:szCs w:val="20"/>
+        </w:rPr>
+        <w:t>bucket</w:t>
+      </w:r>
+      <w:proofErr w:type="gramEnd"/>
+      <w:r>
+        <w:rPr>
+          <w:rFonts w:ascii="CMU Typewriter Text Regular" w:hAnsi="CMU Typewriter Text Regular"/>
+          <w:sz w:val="20"/>
+          <w:szCs w:val="20"/>
+        </w:rPr>
+        <w:t>": "people",</w:t>
+      </w:r>
+    </w:p>
+    <w:p>
+      <w:pPr>
+        <w:pStyle w:val="ListParagraph"/>
+        <w:ind w:left="1440"/>
+        <w:rPr>
+          <w:rFonts w:ascii="CMU Typewriter Text Regular" w:hAnsi="CMU Typewriter Text Regular"/>
+          <w:sz w:val="20"/>
+          <w:szCs w:val="20"/>
+        </w:rPr>
+      </w:pPr>
+      <w:r>
+        <w:rPr>
+          <w:rFonts w:ascii="CMU Typewriter Text Regular" w:hAnsi="CMU Typewriter Text Regular"/>
+          <w:sz w:val="20"/>
+          <w:szCs w:val="20"/>
+        </w:rPr>
+        <w:t xml:space="preserve">    "</w:t>
+      </w:r>
+      <w:proofErr w:type="gramStart"/>
+      <w:r>
+        <w:rPr>
+          <w:rFonts w:ascii="CMU Typewriter Text Regular" w:hAnsi="CMU Typewriter Text Regular"/>
+          <w:sz w:val="20"/>
+          <w:szCs w:val="20"/>
+        </w:rPr>
+        <w:t>index</w:t>
+      </w:r>
+      <w:proofErr w:type="gramEnd"/>
+      <w:r>
+        <w:rPr>
+          <w:rFonts w:ascii="CMU Typewriter Text Regular" w:hAnsi="CMU Typewriter Text Regular"/>
+          <w:sz w:val="20"/>
+          <w:szCs w:val="20"/>
+        </w:rPr>
+        <w:t>": "field2_bin",</w:t>
+      </w:r>
+    </w:p>
+    <w:p>
+      <w:pPr>
+        <w:pStyle w:val="ListParagraph"/>
+        <w:ind w:left="1440"/>
+        <w:rPr>
+          <w:rFonts w:ascii="CMU Typewriter Text Regular" w:hAnsi="CMU Typewriter Text Regular"/>
+          <w:sz w:val="20"/>
+          <w:szCs w:val="20"/>
+        </w:rPr>
+      </w:pPr>
+      <w:r>
+        <w:rPr>
+          <w:rFonts w:ascii="CMU Typewriter Text Regular" w:hAnsi="CMU Typewriter Text Regular"/>
+          <w:sz w:val="20"/>
+          <w:szCs w:val="20"/>
+        </w:rPr>
+        <w:t xml:space="preserve">    "</w:t>
+      </w:r>
+      <w:proofErr w:type="gramStart"/>
+      <w:r>
+        <w:rPr>
+          <w:rFonts w:ascii="CMU Typewriter Text Regular" w:hAnsi="CMU Typewriter Text Regular"/>
+          <w:sz w:val="20"/>
+          <w:szCs w:val="20"/>
+        </w:rPr>
+        <w:t>start</w:t>
+      </w:r>
+      <w:proofErr w:type="gramEnd"/>
+      <w:r>
+        <w:rPr>
+          <w:rFonts w:ascii="CMU Typewriter Text Regular" w:hAnsi="CMU Typewriter Text Regular"/>
+          <w:sz w:val="20"/>
+          <w:szCs w:val="20"/>
+        </w:rPr>
+        <w:t>": "1002",</w:t>
+      </w:r>
+    </w:p>
+    <w:p>
+      <w:pPr>
+        <w:pStyle w:val="ListParagraph"/>
+        <w:ind w:left="1440"/>
+        <w:rPr>
+          <w:rFonts w:ascii="CMU Typewriter Text Regular" w:hAnsi="CMU Typewriter Text Regular"/>
+          <w:sz w:val="20"/>
+          <w:szCs w:val="20"/>
+        </w:rPr>
+      </w:pPr>
+      <w:r>
+        <w:rPr>
+          <w:rFonts w:ascii="CMU Typewriter Text Regular" w:hAnsi="CMU Typewriter Text Regular"/>
+          <w:sz w:val="20"/>
+          <w:szCs w:val="20"/>
+        </w:rPr>
+        <w:t xml:space="preserve">    "</w:t>
+      </w:r>
+      <w:proofErr w:type="gramStart"/>
+      <w:r>
+        <w:rPr>
+          <w:rFonts w:ascii="CMU Typewriter Text Regular" w:hAnsi="CMU Typewriter Text Regular"/>
+          <w:sz w:val="20"/>
+          <w:szCs w:val="20"/>
+        </w:rPr>
+        <w:t>end</w:t>
+      </w:r>
+      <w:proofErr w:type="gramEnd"/>
+      <w:r>
+        <w:rPr>
+          <w:rFonts w:ascii="CMU Typewriter Text Regular" w:hAnsi="CMU Typewriter Text Regular"/>
+          <w:sz w:val="20"/>
+          <w:szCs w:val="20"/>
+        </w:rPr>
+        <w:t>": "1004"</w:t>
       </w:r>
     </w:p>
     <w:p>
@@ -908,7 +1412,25 @@
           <w:sz w:val="20"/>
           <w:szCs w:val="20"/>
         </w:rPr>
-        <w:t xml:space="preserve">  "query": [</w:t>
+        <w:t xml:space="preserve">  "</w:t>
+      </w:r>
+      <w:proofErr w:type="gramStart"/>
+      <w:r>
+        <w:rPr>
+          <w:rFonts w:ascii="CMU Typewriter Text Regular" w:hAnsi="CMU Typewriter Text Regular"/>
+          <w:sz w:val="20"/>
+          <w:szCs w:val="20"/>
+        </w:rPr>
+        <w:t>query</w:t>
+      </w:r>
+      <w:proofErr w:type="gramEnd"/>
+      <w:r>
+        <w:rPr>
+          <w:rFonts w:ascii="CMU Typewriter Text Regular" w:hAnsi="CMU Typewriter Text Regular"/>
+          <w:sz w:val="20"/>
+          <w:szCs w:val="20"/>
+        </w:rPr>
+        <w:t>": [</w:t>
       </w:r>
     </w:p>
     <w:p>
@@ -946,83 +1468,227 @@
           <w:sz w:val="20"/>
           <w:szCs w:val="20"/>
         </w:rPr>
-        <w:t xml:space="preserve">      "reduce": {</w:t>
-      </w:r>
-    </w:p>
-    <w:p>
-      <w:pPr>
-        <w:pStyle w:val="ListParagraph"/>
-        <w:ind w:left="1440"/>
-        <w:rPr>
-          <w:rFonts w:ascii="CMU Typewriter Text Regular" w:hAnsi="CMU Typewriter Text Regular"/>
-          <w:sz w:val="20"/>
-          <w:szCs w:val="20"/>
-        </w:rPr>
-      </w:pPr>
-      <w:r>
-        <w:rPr>
-          <w:rFonts w:ascii="CMU Typewriter Text Regular" w:hAnsi="CMU Typewriter Text Regular"/>
-          <w:sz w:val="20"/>
-          <w:szCs w:val="20"/>
-        </w:rPr>
-        <w:t xml:space="preserve">        "language": "erlang",</w:t>
-      </w:r>
-    </w:p>
-    <w:p>
-      <w:pPr>
-        <w:pStyle w:val="ListParagraph"/>
-        <w:ind w:left="1440"/>
-        <w:rPr>
-          <w:rFonts w:ascii="CMU Typewriter Text Regular" w:hAnsi="CMU Typewriter Text Regular"/>
-          <w:sz w:val="20"/>
-          <w:szCs w:val="20"/>
-        </w:rPr>
-      </w:pPr>
-      <w:r>
-        <w:rPr>
-          <w:rFonts w:ascii="CMU Typewriter Text Regular" w:hAnsi="CMU Typewriter Text Regular"/>
-          <w:sz w:val="20"/>
-          <w:szCs w:val="20"/>
-        </w:rPr>
-        <w:t xml:space="preserve">        "module": "riak_kv_mapreduce",</w:t>
-      </w:r>
-    </w:p>
-    <w:p>
-      <w:pPr>
-        <w:pStyle w:val="ListParagraph"/>
-        <w:ind w:left="1440"/>
-        <w:rPr>
-          <w:rFonts w:ascii="CMU Typewriter Text Regular" w:hAnsi="CMU Typewriter Text Regular"/>
-          <w:sz w:val="20"/>
-          <w:szCs w:val="20"/>
-        </w:rPr>
-      </w:pPr>
-      <w:r>
-        <w:rPr>
-          <w:rFonts w:ascii="CMU Typewriter Text Regular" w:hAnsi="CMU Typewriter Text Regular"/>
-          <w:sz w:val="20"/>
-          <w:szCs w:val="20"/>
-        </w:rPr>
-        <w:t xml:space="preserve">        "function": "reduce_identity",</w:t>
-      </w:r>
-    </w:p>
-    <w:p>
-      <w:pPr>
-        <w:pStyle w:val="ListParagraph"/>
-        <w:ind w:left="1440"/>
-        <w:rPr>
-          <w:rFonts w:ascii="CMU Typewriter Text Regular" w:hAnsi="CMU Typewriter Text Regular"/>
-          <w:sz w:val="20"/>
-          <w:szCs w:val="20"/>
-        </w:rPr>
-      </w:pPr>
-      <w:r>
-        <w:rPr>
-          <w:rFonts w:ascii="CMU Typewriter Text Regular" w:hAnsi="CMU Typewriter Text Regular"/>
-          <w:sz w:val="20"/>
-          <w:szCs w:val="20"/>
-        </w:rPr>
-        <w:t xml:space="preserve">        "keep": true</w:t>
+        <w:t xml:space="preserve">      "</w:t>
+      </w:r>
+      <w:proofErr w:type="gramStart"/>
+      <w:r>
+        <w:rPr>
+          <w:rFonts w:ascii="CMU Typewriter Text Regular" w:hAnsi="CMU Typewriter Text Regular"/>
+          <w:sz w:val="20"/>
+          <w:szCs w:val="20"/>
+        </w:rPr>
+        <w:t>reduce</w:t>
+      </w:r>
+      <w:proofErr w:type="gramEnd"/>
+      <w:r>
+        <w:rPr>
+          <w:rFonts w:ascii="CMU Typewriter Text Regular" w:hAnsi="CMU Typewriter Text Regular"/>
+          <w:sz w:val="20"/>
+          <w:szCs w:val="20"/>
+        </w:rPr>
+        <w:t>": {</w:t>
+      </w:r>
+    </w:p>
+    <w:p>
+      <w:pPr>
+        <w:pStyle w:val="ListParagraph"/>
+        <w:ind w:left="1440"/>
+        <w:rPr>
+          <w:rFonts w:ascii="CMU Typewriter Text Regular" w:hAnsi="CMU Typewriter Text Regular"/>
+          <w:sz w:val="20"/>
+          <w:szCs w:val="20"/>
+        </w:rPr>
+      </w:pPr>
+      <w:r>
+        <w:rPr>
+          <w:rFonts w:ascii="CMU Typewriter Text Regular" w:hAnsi="CMU Typewriter Text Regular"/>
+          <w:sz w:val="20"/>
+          <w:szCs w:val="20"/>
+        </w:rPr>
+        <w:t xml:space="preserve">        "</w:t>
+      </w:r>
+      <w:proofErr w:type="gramStart"/>
+      <w:r>
+        <w:rPr>
+          <w:rFonts w:ascii="CMU Typewriter Text Regular" w:hAnsi="CMU Typewriter Text Regular"/>
+          <w:sz w:val="20"/>
+          <w:szCs w:val="20"/>
+        </w:rPr>
+        <w:t>language</w:t>
+      </w:r>
+      <w:proofErr w:type="gramEnd"/>
+      <w:r>
+        <w:rPr>
+          <w:rFonts w:ascii="CMU Typewriter Text Regular" w:hAnsi="CMU Typewriter Text Regular"/>
+          <w:sz w:val="20"/>
+          <w:szCs w:val="20"/>
+        </w:rPr>
+        <w:t>": "</w:t>
+      </w:r>
+      <w:proofErr w:type="spellStart"/>
+      <w:r>
+        <w:rPr>
+          <w:rFonts w:ascii="CMU Typewriter Text Regular" w:hAnsi="CMU Typewriter Text Regular"/>
+          <w:sz w:val="20"/>
+          <w:szCs w:val="20"/>
+        </w:rPr>
+        <w:t>erlang</w:t>
+      </w:r>
+      <w:proofErr w:type="spellEnd"/>
+      <w:r>
+        <w:rPr>
+          <w:rFonts w:ascii="CMU Typewriter Text Regular" w:hAnsi="CMU Typewriter Text Regular"/>
+          <w:sz w:val="20"/>
+          <w:szCs w:val="20"/>
+        </w:rPr>
+        <w:t>",</w:t>
+      </w:r>
+    </w:p>
+    <w:p>
+      <w:pPr>
+        <w:pStyle w:val="ListParagraph"/>
+        <w:ind w:left="1440"/>
+        <w:rPr>
+          <w:rFonts w:ascii="CMU Typewriter Text Regular" w:hAnsi="CMU Typewriter Text Regular"/>
+          <w:sz w:val="20"/>
+          <w:szCs w:val="20"/>
+        </w:rPr>
+      </w:pPr>
+      <w:r>
+        <w:rPr>
+          <w:rFonts w:ascii="CMU Typewriter Text Regular" w:hAnsi="CMU Typewriter Text Regular"/>
+          <w:sz w:val="20"/>
+          <w:szCs w:val="20"/>
+        </w:rPr>
+        <w:t xml:space="preserve">        "</w:t>
+      </w:r>
+      <w:proofErr w:type="gramStart"/>
+      <w:r>
+        <w:rPr>
+          <w:rFonts w:ascii="CMU Typewriter Text Regular" w:hAnsi="CMU Typewriter Text Regular"/>
+          <w:sz w:val="20"/>
+          <w:szCs w:val="20"/>
+        </w:rPr>
+        <w:t>module</w:t>
+      </w:r>
+      <w:proofErr w:type="gramEnd"/>
+      <w:r>
+        <w:rPr>
+          <w:rFonts w:ascii="CMU Typewriter Text Regular" w:hAnsi="CMU Typewriter Text Regular"/>
+          <w:sz w:val="20"/>
+          <w:szCs w:val="20"/>
+        </w:rPr>
+        <w:t>": "</w:t>
+      </w:r>
+      <w:proofErr w:type="spellStart"/>
+      <w:r>
+        <w:rPr>
+          <w:rFonts w:ascii="CMU Typewriter Text Regular" w:hAnsi="CMU Typewriter Text Regular"/>
+          <w:sz w:val="20"/>
+          <w:szCs w:val="20"/>
+        </w:rPr>
+        <w:t>riak_kv_mapreduce</w:t>
+      </w:r>
+      <w:proofErr w:type="spellEnd"/>
+      <w:r>
+        <w:rPr>
+          <w:rFonts w:ascii="CMU Typewriter Text Regular" w:hAnsi="CMU Typewriter Text Regular"/>
+          <w:sz w:val="20"/>
+          <w:szCs w:val="20"/>
+        </w:rPr>
+        <w:t>",</w:t>
+      </w:r>
+    </w:p>
+    <w:p>
+      <w:pPr>
+        <w:pStyle w:val="ListParagraph"/>
+        <w:ind w:left="1440"/>
+        <w:rPr>
+          <w:rFonts w:ascii="CMU Typewriter Text Regular" w:hAnsi="CMU Typewriter Text Regular"/>
+          <w:sz w:val="20"/>
+          <w:szCs w:val="20"/>
+        </w:rPr>
+      </w:pPr>
+      <w:r>
+        <w:rPr>
+          <w:rFonts w:ascii="CMU Typewriter Text Regular" w:hAnsi="CMU Typewriter Text Regular"/>
+          <w:sz w:val="20"/>
+          <w:szCs w:val="20"/>
+        </w:rPr>
+        <w:t xml:space="preserve">        "</w:t>
+      </w:r>
+      <w:proofErr w:type="gramStart"/>
+      <w:r>
+        <w:rPr>
+          <w:rFonts w:ascii="CMU Typewriter Text Regular" w:hAnsi="CMU Typewriter Text Regular"/>
+          <w:sz w:val="20"/>
+          <w:szCs w:val="20"/>
+        </w:rPr>
+        <w:t>function</w:t>
+      </w:r>
+      <w:proofErr w:type="gramEnd"/>
+      <w:r>
+        <w:rPr>
+          <w:rFonts w:ascii="CMU Typewriter Text Regular" w:hAnsi="CMU Typewriter Text Regular"/>
+          <w:sz w:val="20"/>
+          <w:szCs w:val="20"/>
+        </w:rPr>
+        <w:t>": "</w:t>
+      </w:r>
+      <w:proofErr w:type="spellStart"/>
+      <w:r>
+        <w:rPr>
+          <w:rFonts w:ascii="CMU Typewriter Text Regular" w:hAnsi="CMU Typewriter Text Regular"/>
+          <w:sz w:val="20"/>
+          <w:szCs w:val="20"/>
+        </w:rPr>
+        <w:t>reduce_identity</w:t>
+      </w:r>
+      <w:proofErr w:type="spellEnd"/>
+      <w:r>
+        <w:rPr>
+          <w:rFonts w:ascii="CMU Typewriter Text Regular" w:hAnsi="CMU Typewriter Text Regular"/>
+          <w:sz w:val="20"/>
+          <w:szCs w:val="20"/>
+        </w:rPr>
+        <w:t>",</w:t>
+      </w:r>
+    </w:p>
+    <w:p>
+      <w:pPr>
+        <w:pStyle w:val="ListParagraph"/>
+        <w:ind w:left="1440"/>
+        <w:rPr>
+          <w:rFonts w:ascii="CMU Typewriter Text Regular" w:hAnsi="CMU Typewriter Text Regular"/>
+          <w:sz w:val="20"/>
+          <w:szCs w:val="20"/>
+        </w:rPr>
+      </w:pPr>
+      <w:r>
+        <w:rPr>
+          <w:rFonts w:ascii="CMU Typewriter Text Regular" w:hAnsi="CMU Typewriter Text Regular"/>
+          <w:sz w:val="20"/>
+          <w:szCs w:val="20"/>
+        </w:rPr>
+        <w:t xml:space="preserve">        "</w:t>
+      </w:r>
+      <w:proofErr w:type="gramStart"/>
+      <w:r>
+        <w:rPr>
+          <w:rFonts w:ascii="CMU Typewriter Text Regular" w:hAnsi="CMU Typewriter Text Regular"/>
+          <w:sz w:val="20"/>
+          <w:szCs w:val="20"/>
+        </w:rPr>
+        <w:t>keep</w:t>
+      </w:r>
+      <w:proofErr w:type="gramEnd"/>
+      <w:r>
+        <w:rPr>
+          <w:rFonts w:ascii="CMU Typewriter Text Regular" w:hAnsi="CMU Typewriter Text Regular"/>
+          <w:sz w:val="20"/>
+          <w:szCs w:val="20"/>
+        </w:rPr>
+        <w:t>": true</w:t>
       </w:r>
     </w:p>
     <w:p>
@@ -1156,32 +1822,80 @@
           <w:szCs w:val="20"/>
         </w:rPr>
       </w:pPr>
-      <w:r>
-        <w:rPr>
-          <w:rFonts w:ascii="CMU Typewriter Text Regular" w:hAnsi="CMU Typewriter Text Regular"/>
-          <w:sz w:val="20"/>
-          <w:szCs w:val="20"/>
-        </w:rPr>
-        <w:t>bucket = client.bucket_type('indexes').bucket('people')</w:t>
-      </w:r>
-    </w:p>
-    <w:p>
-      <w:pPr>
-        <w:pStyle w:val="ListParagraph"/>
-        <w:ind w:left="1440"/>
-        <w:rPr>
-          <w:rFonts w:ascii="CMU Typewriter Text Regular" w:hAnsi="CMU Typewriter Text Regular"/>
-          <w:sz w:val="20"/>
-          <w:szCs w:val="20"/>
-        </w:rPr>
-      </w:pPr>
-      <w:r>
-        <w:rPr>
-          <w:rFonts w:ascii="CMU Typewriter Text Regular" w:hAnsi="CMU Typewriter Text Regular"/>
-          <w:sz w:val="20"/>
-          <w:szCs w:val="20"/>
-        </w:rPr>
-        <w:t>bucket.get_index('field2_int', 1002..1004)</w:t>
+      <w:proofErr w:type="gramStart"/>
+      <w:r>
+        <w:rPr>
+          <w:rFonts w:ascii="CMU Typewriter Text Regular" w:hAnsi="CMU Typewriter Text Regular"/>
+          <w:sz w:val="20"/>
+          <w:szCs w:val="20"/>
+        </w:rPr>
+        <w:t>bucket</w:t>
+      </w:r>
+      <w:proofErr w:type="gramEnd"/>
+      <w:r>
+        <w:rPr>
+          <w:rFonts w:ascii="CMU Typewriter Text Regular" w:hAnsi="CMU Typewriter Text Regular"/>
+          <w:sz w:val="20"/>
+          <w:szCs w:val="20"/>
+        </w:rPr>
+        <w:t xml:space="preserve"> = </w:t>
+      </w:r>
+      <w:proofErr w:type="spellStart"/>
+      <w:r>
+        <w:rPr>
+          <w:rFonts w:ascii="CMU Typewriter Text Regular" w:hAnsi="CMU Typewriter Text Regular"/>
+          <w:sz w:val="20"/>
+          <w:szCs w:val="20"/>
+        </w:rPr>
+        <w:t>client.bucket_type</w:t>
+      </w:r>
+      <w:proofErr w:type="spellEnd"/>
+      <w:r>
+        <w:rPr>
+          <w:rFonts w:ascii="CMU Typewriter Text Regular" w:hAnsi="CMU Typewriter Text Regular"/>
+          <w:sz w:val="20"/>
+          <w:szCs w:val="20"/>
+        </w:rPr>
+        <w:t>('indexes').bucket('people')</w:t>
+      </w:r>
+    </w:p>
+    <w:p>
+      <w:pPr>
+        <w:pStyle w:val="ListParagraph"/>
+        <w:ind w:left="1440"/>
+        <w:rPr>
+          <w:rFonts w:ascii="CMU Typewriter Text Regular" w:hAnsi="CMU Typewriter Text Regular"/>
+          <w:sz w:val="20"/>
+          <w:szCs w:val="20"/>
+        </w:rPr>
+      </w:pPr>
+      <w:proofErr w:type="spellStart"/>
+      <w:proofErr w:type="gramStart"/>
+      <w:r>
+        <w:rPr>
+          <w:rFonts w:ascii="CMU Typewriter Text Regular" w:hAnsi="CMU Typewriter Text Regular"/>
+          <w:sz w:val="20"/>
+          <w:szCs w:val="20"/>
+        </w:rPr>
+        <w:t>bucket.get</w:t>
+      </w:r>
+      <w:proofErr w:type="gramEnd"/>
+      <w:r>
+        <w:rPr>
+          <w:rFonts w:ascii="CMU Typewriter Text Regular" w:hAnsi="CMU Typewriter Text Regular"/>
+          <w:sz w:val="20"/>
+          <w:szCs w:val="20"/>
+        </w:rPr>
+        <w:t>_index</w:t>
+      </w:r>
+      <w:proofErr w:type="spellEnd"/>
+      <w:r>
+        <w:rPr>
+          <w:rFonts w:ascii="CMU Typewriter Text Regular" w:hAnsi="CMU Typewriter Text Regular"/>
+          <w:sz w:val="20"/>
+          <w:szCs w:val="20"/>
+        </w:rPr>
+        <w:t>('field2_int', 1002..1004)</w:t>
       </w:r>
     </w:p>
     <w:p>
@@ -1230,11 +1944,19 @@
           <w:rFonts w:ascii="CMU Serif Roman" w:hAnsi="CMU Serif Roman"/>
         </w:rPr>
       </w:pPr>
-      <w:r>
-        <w:rPr>
-          <w:rFonts w:ascii="CMU Serif Roman" w:hAnsi="CMU Serif Roman"/>
-        </w:rPr>
-        <w:t>Riak does not su</w:t>
+      <w:proofErr w:type="spellStart"/>
+      <w:r>
+        <w:rPr>
+          <w:rFonts w:ascii="CMU Serif Roman" w:hAnsi="CMU Serif Roman"/>
+        </w:rPr>
+        <w:t>Riak</w:t>
+      </w:r>
+      <w:proofErr w:type="spellEnd"/>
+      <w:r>
+        <w:rPr>
+          <w:rFonts w:ascii="CMU Serif Roman" w:hAnsi="CMU Serif Roman"/>
+        </w:rPr>
+        <w:t xml:space="preserve"> does not su</w:t>
       </w:r>
       <w:r>
         <w:rPr>
@@ -1252,7 +1974,77 @@
         <w:rPr>
           <w:rFonts w:ascii="CMU Serif Roman" w:hAnsi="CMU Serif Roman"/>
         </w:rPr>
-        <w:t xml:space="preserve"> the search module provided in Riak 2.0 when combined with with Solr can provide behavior similar to graph queries.  Additionally, Riak has the concept of “links” which consists of meta data on objects allowing one way relationships between objects.</w:t>
+        <w:t xml:space="preserve"> the search module provided in </w:t>
+      </w:r>
+      <w:proofErr w:type="spellStart"/>
+      <w:r>
+        <w:rPr>
+          <w:rFonts w:ascii="CMU Serif Roman" w:hAnsi="CMU Serif Roman"/>
+        </w:rPr>
+        <w:t>Riak</w:t>
+      </w:r>
+      <w:proofErr w:type="spellEnd"/>
+      <w:r>
+        <w:rPr>
+          <w:rFonts w:ascii="CMU Serif Roman" w:hAnsi="CMU Serif Roman"/>
+        </w:rPr>
+        <w:t xml:space="preserve"> 2.0 when combined with </w:t>
+      </w:r>
+      <w:proofErr w:type="spellStart"/>
+      <w:r>
+        <w:rPr>
+          <w:rFonts w:ascii="CMU Serif Roman" w:hAnsi="CMU Serif Roman"/>
+        </w:rPr>
+        <w:t>with</w:t>
+      </w:r>
+      <w:proofErr w:type="spellEnd"/>
+      <w:r>
+        <w:rPr>
+          <w:rFonts w:ascii="CMU Serif Roman" w:hAnsi="CMU Serif Roman"/>
+        </w:rPr>
+        <w:t xml:space="preserve"> </w:t>
+      </w:r>
+      <w:proofErr w:type="spellStart"/>
+      <w:r>
+        <w:rPr>
+          <w:rFonts w:ascii="CMU Serif Roman" w:hAnsi="CMU Serif Roman"/>
+        </w:rPr>
+        <w:t>Solr</w:t>
+      </w:r>
+      <w:proofErr w:type="spellEnd"/>
+      <w:r>
+        <w:rPr>
+          <w:rFonts w:ascii="CMU Serif Roman" w:hAnsi="CMU Serif Roman"/>
+        </w:rPr>
+        <w:t xml:space="preserve"> can provide behavior similar to graph queries.  Additionally, </w:t>
+      </w:r>
+      <w:proofErr w:type="spellStart"/>
+      <w:r>
+        <w:rPr>
+          <w:rFonts w:ascii="CMU Serif Roman" w:hAnsi="CMU Serif Roman"/>
+        </w:rPr>
+        <w:t>Riak</w:t>
+      </w:r>
+      <w:proofErr w:type="spellEnd"/>
+      <w:r>
+        <w:rPr>
+          <w:rFonts w:ascii="CMU Serif Roman" w:hAnsi="CMU Serif Roman"/>
+        </w:rPr>
+        <w:t xml:space="preserve"> has the concept of “links” which consists of </w:t>
+      </w:r>
+      <w:proofErr w:type="gramStart"/>
+      <w:r>
+        <w:rPr>
+          <w:rFonts w:ascii="CMU Serif Roman" w:hAnsi="CMU Serif Roman"/>
+        </w:rPr>
+        <w:t>meta</w:t>
+      </w:r>
+      <w:proofErr w:type="gramEnd"/>
+      <w:r>
+        <w:rPr>
+          <w:rFonts w:ascii="CMU Serif Roman" w:hAnsi="CMU Serif Roman"/>
+        </w:rPr>
+        <w:t xml:space="preserve"> data on objects allowing one way relationships between objects.</w:t>
       </w:r>
     </w:p>
     <w:p>
@@ -1326,13 +2118,41 @@
         <w:rPr>
           <w:rFonts w:ascii="CMU Serif Roman" w:hAnsi="CMU Serif Roman"/>
         </w:rPr>
-        <w:t>Yes, Riak supports indices</w:t>
-      </w:r>
-      <w:r>
-        <w:rPr>
-          <w:rFonts w:ascii="CMU Serif Roman" w:hAnsi="CMU Serif Roman"/>
-        </w:rPr>
-        <w:t xml:space="preserve">.  Riak </w:t>
+        <w:t xml:space="preserve">Yes, </w:t>
+      </w:r>
+      <w:proofErr w:type="spellStart"/>
+      <w:r>
+        <w:rPr>
+          <w:rFonts w:ascii="CMU Serif Roman" w:hAnsi="CMU Serif Roman"/>
+        </w:rPr>
+        <w:t>Riak</w:t>
+      </w:r>
+      <w:proofErr w:type="spellEnd"/>
+      <w:r>
+        <w:rPr>
+          <w:rFonts w:ascii="CMU Serif Roman" w:hAnsi="CMU Serif Roman"/>
+        </w:rPr>
+        <w:t xml:space="preserve"> supports indices</w:t>
+      </w:r>
+      <w:r>
+        <w:rPr>
+          <w:rFonts w:ascii="CMU Serif Roman" w:hAnsi="CMU Serif Roman"/>
+        </w:rPr>
+        <w:t xml:space="preserve">.  </w:t>
+      </w:r>
+      <w:proofErr w:type="spellStart"/>
+      <w:r>
+        <w:rPr>
+          <w:rFonts w:ascii="CMU Serif Roman" w:hAnsi="CMU Serif Roman"/>
+        </w:rPr>
+        <w:t>Riak</w:t>
+      </w:r>
+      <w:proofErr w:type="spellEnd"/>
+      <w:r>
+        <w:rPr>
+          <w:rFonts w:ascii="CMU Serif Roman" w:hAnsi="CMU Serif Roman"/>
+        </w:rPr>
+        <w:t xml:space="preserve"> </w:t>
       </w:r>
       <w:r>
         <w:rPr>
@@ -1350,7 +2170,21 @@
         <w:rPr>
           <w:rFonts w:ascii="CMU Serif Roman" w:hAnsi="CMU Serif Roman"/>
         </w:rPr>
-        <w:t xml:space="preserve"> Riak Search can be used which </w:t>
+        <w:t xml:space="preserve"> </w:t>
+      </w:r>
+      <w:proofErr w:type="spellStart"/>
+      <w:r>
+        <w:rPr>
+          <w:rFonts w:ascii="CMU Serif Roman" w:hAnsi="CMU Serif Roman"/>
+        </w:rPr>
+        <w:t>Riak</w:t>
+      </w:r>
+      <w:proofErr w:type="spellEnd"/>
+      <w:r>
+        <w:rPr>
+          <w:rFonts w:ascii="CMU Serif Roman" w:hAnsi="CMU Serif Roman"/>
+        </w:rPr>
+        <w:t xml:space="preserve"> Search can be used which </w:t>
       </w:r>
       <w:r>
         <w:rPr>
@@ -1415,7 +2249,21 @@
         <w:rPr>
           <w:rFonts w:ascii="CMU Serif Roman" w:hAnsi="CMU Serif Roman"/>
         </w:rPr>
-        <w:t>As Riak allows tagging objects with arbitrary tags at write time, there is technically no limit on what can be indexed.  The only requirement on the index is that it is either a binary or a string.</w:t>
+        <w:t xml:space="preserve">As </w:t>
+      </w:r>
+      <w:proofErr w:type="spellStart"/>
+      <w:r>
+        <w:rPr>
+          <w:rFonts w:ascii="CMU Serif Roman" w:hAnsi="CMU Serif Roman"/>
+        </w:rPr>
+        <w:t>Riak</w:t>
+      </w:r>
+      <w:proofErr w:type="spellEnd"/>
+      <w:r>
+        <w:rPr>
+          <w:rFonts w:ascii="CMU Serif Roman" w:hAnsi="CMU Serif Roman"/>
+        </w:rPr>
+        <w:t xml:space="preserve"> allows tagging objects with arbitrary tags at write time, there is technically no limit on what can be indexed.  The only requirement on the index is that it is either a binary or a string.</w:t>
       </w:r>
     </w:p>
     <w:p>
@@ -1489,7 +2337,21 @@
         <w:rPr>
           <w:rFonts w:ascii="CMU Serif Roman" w:hAnsi="CMU Serif Roman"/>
         </w:rPr>
-        <w:t>Yes. Riak does support consistency.</w:t>
+        <w:t xml:space="preserve">Yes. </w:t>
+      </w:r>
+      <w:proofErr w:type="spellStart"/>
+      <w:r>
+        <w:rPr>
+          <w:rFonts w:ascii="CMU Serif Roman" w:hAnsi="CMU Serif Roman"/>
+        </w:rPr>
+        <w:t>Riak</w:t>
+      </w:r>
+      <w:proofErr w:type="spellEnd"/>
+      <w:r>
+        <w:rPr>
+          <w:rFonts w:ascii="CMU Serif Roman" w:hAnsi="CMU Serif Roman"/>
+        </w:rPr>
+        <w:t xml:space="preserve"> does support consistency.</w:t>
       </w:r>
     </w:p>
     <w:p>
@@ -1519,31 +2381,61 @@
           <w:rFonts w:ascii="CMU Serif Roman" w:hAnsi="CMU Serif Roman"/>
           <w:i/>
         </w:rPr>
-        <w:t>What type of consistency guarantees are supported?</w:t>
-      </w:r>
-    </w:p>
-    <w:p>
-      <w:pPr>
-        <w:pStyle w:val="ListParagraph"/>
-        <w:ind w:left="1440"/>
-        <w:rPr>
-          <w:rFonts w:ascii="CMU Serif Roman" w:hAnsi="CMU Serif Roman"/>
-        </w:rPr>
-      </w:pPr>
-    </w:p>
-    <w:p>
-      <w:pPr>
-        <w:pStyle w:val="ListParagraph"/>
-        <w:ind w:left="1440"/>
-        <w:rPr>
-          <w:rFonts w:ascii="CMU Serif Roman" w:hAnsi="CMU Serif Roman"/>
-        </w:rPr>
-      </w:pPr>
-      <w:r>
-        <w:rPr>
-          <w:rFonts w:ascii="CMU Serif Roman" w:hAnsi="CMU Serif Roman"/>
-        </w:rPr>
-        <w:t>Beginning in version 2.0 of Riak, you have the option of choosing between two separate</w:t>
+        <w:t xml:space="preserve">What </w:t>
+      </w:r>
+      <w:proofErr w:type="gramStart"/>
+      <w:r>
+        <w:rPr>
+          <w:rFonts w:ascii="CMU Serif Roman" w:hAnsi="CMU Serif Roman"/>
+          <w:i/>
+        </w:rPr>
+        <w:t>type of consistency guarantees are</w:t>
+      </w:r>
+      <w:proofErr w:type="gramEnd"/>
+      <w:r>
+        <w:rPr>
+          <w:rFonts w:ascii="CMU Serif Roman" w:hAnsi="CMU Serif Roman"/>
+          <w:i/>
+        </w:rPr>
+        <w:t xml:space="preserve"> supported?</w:t>
+      </w:r>
+    </w:p>
+    <w:p>
+      <w:pPr>
+        <w:pStyle w:val="ListParagraph"/>
+        <w:ind w:left="1440"/>
+        <w:rPr>
+          <w:rFonts w:ascii="CMU Serif Roman" w:hAnsi="CMU Serif Roman"/>
+        </w:rPr>
+      </w:pPr>
+    </w:p>
+    <w:p>
+      <w:pPr>
+        <w:pStyle w:val="ListParagraph"/>
+        <w:ind w:left="1440"/>
+        <w:rPr>
+          <w:rFonts w:ascii="CMU Serif Roman" w:hAnsi="CMU Serif Roman"/>
+        </w:rPr>
+      </w:pPr>
+      <w:r>
+        <w:rPr>
+          <w:rFonts w:ascii="CMU Serif Roman" w:hAnsi="CMU Serif Roman"/>
+        </w:rPr>
+        <w:t xml:space="preserve">Beginning in version 2.0 of </w:t>
+      </w:r>
+      <w:proofErr w:type="spellStart"/>
+      <w:r>
+        <w:rPr>
+          <w:rFonts w:ascii="CMU Serif Roman" w:hAnsi="CMU Serif Roman"/>
+        </w:rPr>
+        <w:t>Riak</w:t>
+      </w:r>
+      <w:proofErr w:type="spellEnd"/>
+      <w:r>
+        <w:rPr>
+          <w:rFonts w:ascii="CMU Serif Roman" w:hAnsi="CMU Serif Roman"/>
+        </w:rPr>
+        <w:t>, you have the option of choosing between two separate</w:t>
       </w:r>
       <w:r>
         <w:rPr>
@@ -1575,8 +2467,6 @@
         </w:rPr>
         <w:t xml:space="preserve"> </w:t>
       </w:r>
-      <w:bookmarkStart w:id="0" w:name="_GoBack"/>
-      <w:bookmarkEnd w:id="0"/>
       <w:r>
         <w:rPr>
           <w:rFonts w:ascii="CMU Serif Roman" w:hAnsi="CMU Serif Roman"/>
@@ -1733,11 +2623,33 @@
           <w:rFonts w:ascii="CMU Serif Roman" w:hAnsi="CMU Serif Roman"/>
         </w:rPr>
       </w:pPr>
-      <w:r>
-        <w:rPr>
-          <w:rFonts w:ascii="CMU Serif Roman" w:hAnsi="CMU Serif Roman"/>
-        </w:rPr>
-        <w:t>Riak implements Consistency through versioning and vector clocks. Riak tags all objects with</w:t>
+      <w:proofErr w:type="spellStart"/>
+      <w:r>
+        <w:rPr>
+          <w:rFonts w:ascii="CMU Serif Roman" w:hAnsi="CMU Serif Roman"/>
+        </w:rPr>
+        <w:t>Riak</w:t>
+      </w:r>
+      <w:proofErr w:type="spellEnd"/>
+      <w:r>
+        <w:rPr>
+          <w:rFonts w:ascii="CMU Serif Roman" w:hAnsi="CMU Serif Roman"/>
+        </w:rPr>
+        <w:t xml:space="preserve"> implements Consistency through versioning and vector clocks. </w:t>
+      </w:r>
+      <w:proofErr w:type="spellStart"/>
+      <w:r>
+        <w:rPr>
+          <w:rFonts w:ascii="CMU Serif Roman" w:hAnsi="CMU Serif Roman"/>
+        </w:rPr>
+        <w:t>Riak</w:t>
+      </w:r>
+      <w:proofErr w:type="spellEnd"/>
+      <w:r>
+        <w:rPr>
+          <w:rFonts w:ascii="CMU Serif Roman" w:hAnsi="CMU Serif Roman"/>
+        </w:rPr>
+        <w:t xml:space="preserve"> tags all objects with</w:t>
       </w:r>
       <w:r>
         <w:rPr>
@@ -1779,13 +2691,27 @@
         <w:rPr>
           <w:rFonts w:ascii="CMU Serif Roman" w:hAnsi="CMU Serif Roman"/>
         </w:rPr>
-        <w:t xml:space="preserve">  This allows R</w:t>
-      </w:r>
-      <w:r>
-        <w:rPr>
-          <w:rFonts w:ascii="CMU Serif Roman" w:hAnsi="CMU Serif Roman"/>
-        </w:rPr>
-        <w:t xml:space="preserve">iak to resolve conflicts on </w:t>
+        <w:t xml:space="preserve">  This allows </w:t>
+      </w:r>
+      <w:proofErr w:type="spellStart"/>
+      <w:r>
+        <w:rPr>
+          <w:rFonts w:ascii="CMU Serif Roman" w:hAnsi="CMU Serif Roman"/>
+        </w:rPr>
+        <w:t>R</w:t>
+      </w:r>
+      <w:r>
+        <w:rPr>
+          <w:rFonts w:ascii="CMU Serif Roman" w:hAnsi="CMU Serif Roman"/>
+        </w:rPr>
+        <w:t>iak</w:t>
+      </w:r>
+      <w:proofErr w:type="spellEnd"/>
+      <w:r>
+        <w:rPr>
+          <w:rFonts w:ascii="CMU Serif Roman" w:hAnsi="CMU Serif Roman"/>
+        </w:rPr>
+        <w:t xml:space="preserve"> to resolve conflicts on </w:t>
       </w:r>
       <w:r>
         <w:rPr>
@@ -1867,12 +2793,42 @@
           <w:rFonts w:ascii="CMU Serif Roman" w:hAnsi="CMU Serif Roman"/>
         </w:rPr>
       </w:pPr>
-      <w:r>
-        <w:rPr>
-          <w:rFonts w:ascii="CMU Serif Roman" w:hAnsi="CMU Serif Roman"/>
-        </w:rPr>
-        <w:t>Riak supports replication. In fact, replication is automatic in Riak. All data stored in Riak</w:t>
-      </w:r>
+      <w:proofErr w:type="spellStart"/>
+      <w:r>
+        <w:rPr>
+          <w:rFonts w:ascii="CMU Serif Roman" w:hAnsi="CMU Serif Roman"/>
+        </w:rPr>
+        <w:t>Riak</w:t>
+      </w:r>
+      <w:proofErr w:type="spellEnd"/>
+      <w:r>
+        <w:rPr>
+          <w:rFonts w:ascii="CMU Serif Roman" w:hAnsi="CMU Serif Roman"/>
+        </w:rPr>
+        <w:t xml:space="preserve"> supports replication. In fact, replication is automatic in </w:t>
+      </w:r>
+      <w:proofErr w:type="spellStart"/>
+      <w:r>
+        <w:rPr>
+          <w:rFonts w:ascii="CMU Serif Roman" w:hAnsi="CMU Serif Roman"/>
+        </w:rPr>
+        <w:t>Riak</w:t>
+      </w:r>
+      <w:proofErr w:type="spellEnd"/>
+      <w:r>
+        <w:rPr>
+          <w:rFonts w:ascii="CMU Serif Roman" w:hAnsi="CMU Serif Roman"/>
+        </w:rPr>
+        <w:t xml:space="preserve">. All data stored in </w:t>
+      </w:r>
+      <w:proofErr w:type="spellStart"/>
+      <w:r>
+        <w:rPr>
+          <w:rFonts w:ascii="CMU Serif Roman" w:hAnsi="CMU Serif Roman"/>
+        </w:rPr>
+        <w:t>Riak</w:t>
+      </w:r>
+      <w:proofErr w:type="spellEnd"/>
       <w:r>
         <w:rPr>
           <w:rFonts w:ascii="CMU Serif Roman" w:hAnsi="CMU Serif Roman"/>
@@ -1931,7 +2887,21 @@
         <w:rPr>
           <w:rFonts w:ascii="CMU Serif Roman" w:hAnsi="CMU Serif Roman"/>
         </w:rPr>
-        <w:t>replicas will be stored on three separate physical nodes, they could be partitions or virtual</w:t>
+        <w:t xml:space="preserve">replicas will be stored on three separate physical </w:t>
+      </w:r>
+      <w:proofErr w:type="gramStart"/>
+      <w:r>
+        <w:rPr>
+          <w:rFonts w:ascii="CMU Serif Roman" w:hAnsi="CMU Serif Roman"/>
+        </w:rPr>
+        <w:t>nodes,</w:t>
+      </w:r>
+      <w:proofErr w:type="gramEnd"/>
+      <w:r>
+        <w:rPr>
+          <w:rFonts w:ascii="CMU Serif Roman" w:hAnsi="CMU Serif Roman"/>
+        </w:rPr>
+        <w:t xml:space="preserve"> they could be partitions or virtual</w:t>
       </w:r>
       <w:r>
         <w:rPr>
@@ -1967,7 +2937,21 @@
         <w:rPr>
           <w:rFonts w:ascii="CMU Serif Roman" w:hAnsi="CMU Serif Roman"/>
         </w:rPr>
-        <w:t>Using the Apache 2.0 License, Riak can be used to replicate any nodes in a single cluster. Using</w:t>
+        <w:t xml:space="preserve">Using the Apache 2.0 License, </w:t>
+      </w:r>
+      <w:proofErr w:type="spellStart"/>
+      <w:r>
+        <w:rPr>
+          <w:rFonts w:ascii="CMU Serif Roman" w:hAnsi="CMU Serif Roman"/>
+        </w:rPr>
+        <w:t>Riak</w:t>
+      </w:r>
+      <w:proofErr w:type="spellEnd"/>
+      <w:r>
+        <w:rPr>
+          <w:rFonts w:ascii="CMU Serif Roman" w:hAnsi="CMU Serif Roman"/>
+        </w:rPr>
+        <w:t xml:space="preserve"> can be used to replicate any nodes in a single cluster. Using</w:t>
       </w:r>
       <w:r>
         <w:rPr>
@@ -1987,11 +2971,19 @@
         </w:rPr>
         <w:t xml:space="preserve">he commercial extension enables </w:t>
       </w:r>
-      <w:r>
-        <w:rPr>
-          <w:rFonts w:ascii="CMU Serif Roman" w:hAnsi="CMU Serif Roman"/>
-        </w:rPr>
-        <w:t>Riak to be used for Multi-Datacenter deployment.</w:t>
+      <w:proofErr w:type="spellStart"/>
+      <w:r>
+        <w:rPr>
+          <w:rFonts w:ascii="CMU Serif Roman" w:hAnsi="CMU Serif Roman"/>
+        </w:rPr>
+        <w:t>Riak</w:t>
+      </w:r>
+      <w:proofErr w:type="spellEnd"/>
+      <w:r>
+        <w:rPr>
+          <w:rFonts w:ascii="CMU Serif Roman" w:hAnsi="CMU Serif Roman"/>
+        </w:rPr>
+        <w:t xml:space="preserve"> to be used for Multi-Datacenter deployment.</w:t>
       </w:r>
     </w:p>
     <w:p>
@@ -2021,31 +3013,99 @@
           <w:rFonts w:ascii="CMU Serif Roman" w:hAnsi="CMU Serif Roman"/>
           <w:i/>
         </w:rPr>
-        <w:t>Does the system support sharding?  If yes, briefly describe how the sharding works.</w:t>
-      </w:r>
-    </w:p>
-    <w:p>
-      <w:pPr>
-        <w:pStyle w:val="ListParagraph"/>
-        <w:ind w:left="1440"/>
-        <w:rPr>
-          <w:rFonts w:ascii="CMU Serif Roman" w:hAnsi="CMU Serif Roman"/>
-        </w:rPr>
-      </w:pPr>
-    </w:p>
-    <w:p>
-      <w:pPr>
-        <w:pStyle w:val="ListParagraph"/>
-        <w:ind w:left="1440"/>
-        <w:rPr>
-          <w:rFonts w:ascii="CMU Serif Roman" w:hAnsi="CMU Serif Roman"/>
-        </w:rPr>
-      </w:pPr>
-      <w:r>
-        <w:rPr>
-          <w:rFonts w:ascii="CMU Serif Roman" w:hAnsi="CMU Serif Roman"/>
-        </w:rPr>
-        <w:t>Riak does not support sharding. Instead, Riak evenly distri</w:t>
+        <w:t xml:space="preserve">Does the system support </w:t>
+      </w:r>
+      <w:proofErr w:type="spellStart"/>
+      <w:r>
+        <w:rPr>
+          <w:rFonts w:ascii="CMU Serif Roman" w:hAnsi="CMU Serif Roman"/>
+          <w:i/>
+        </w:rPr>
+        <w:t>sharding</w:t>
+      </w:r>
+      <w:proofErr w:type="spellEnd"/>
+      <w:r>
+        <w:rPr>
+          <w:rFonts w:ascii="CMU Serif Roman" w:hAnsi="CMU Serif Roman"/>
+          <w:i/>
+        </w:rPr>
+        <w:t xml:space="preserve">?  If yes, briefly describe how the </w:t>
+      </w:r>
+      <w:proofErr w:type="spellStart"/>
+      <w:r>
+        <w:rPr>
+          <w:rFonts w:ascii="CMU Serif Roman" w:hAnsi="CMU Serif Roman"/>
+          <w:i/>
+        </w:rPr>
+        <w:t>sharding</w:t>
+      </w:r>
+      <w:proofErr w:type="spellEnd"/>
+      <w:r>
+        <w:rPr>
+          <w:rFonts w:ascii="CMU Serif Roman" w:hAnsi="CMU Serif Roman"/>
+          <w:i/>
+        </w:rPr>
+        <w:t xml:space="preserve"> works.</w:t>
+      </w:r>
+    </w:p>
+    <w:p>
+      <w:pPr>
+        <w:pStyle w:val="ListParagraph"/>
+        <w:ind w:left="1440"/>
+        <w:rPr>
+          <w:rFonts w:ascii="CMU Serif Roman" w:hAnsi="CMU Serif Roman"/>
+        </w:rPr>
+      </w:pPr>
+    </w:p>
+    <w:p>
+      <w:pPr>
+        <w:pStyle w:val="ListParagraph"/>
+        <w:ind w:left="1440"/>
+        <w:rPr>
+          <w:rFonts w:ascii="CMU Serif Roman" w:hAnsi="CMU Serif Roman"/>
+        </w:rPr>
+      </w:pPr>
+      <w:proofErr w:type="spellStart"/>
+      <w:r>
+        <w:rPr>
+          <w:rFonts w:ascii="CMU Serif Roman" w:hAnsi="CMU Serif Roman"/>
+        </w:rPr>
+        <w:t>Riak</w:t>
+      </w:r>
+      <w:proofErr w:type="spellEnd"/>
+      <w:r>
+        <w:rPr>
+          <w:rFonts w:ascii="CMU Serif Roman" w:hAnsi="CMU Serif Roman"/>
+        </w:rPr>
+        <w:t xml:space="preserve"> does not support </w:t>
+      </w:r>
+      <w:proofErr w:type="spellStart"/>
+      <w:r>
+        <w:rPr>
+          <w:rFonts w:ascii="CMU Serif Roman" w:hAnsi="CMU Serif Roman"/>
+        </w:rPr>
+        <w:t>sharding</w:t>
+      </w:r>
+      <w:proofErr w:type="spellEnd"/>
+      <w:r>
+        <w:rPr>
+          <w:rFonts w:ascii="CMU Serif Roman" w:hAnsi="CMU Serif Roman"/>
+        </w:rPr>
+        <w:t xml:space="preserve">. Instead, </w:t>
+      </w:r>
+      <w:proofErr w:type="spellStart"/>
+      <w:r>
+        <w:rPr>
+          <w:rFonts w:ascii="CMU Serif Roman" w:hAnsi="CMU Serif Roman"/>
+        </w:rPr>
+        <w:t>Riak</w:t>
+      </w:r>
+      <w:proofErr w:type="spellEnd"/>
+      <w:r>
+        <w:rPr>
+          <w:rFonts w:ascii="CMU Serif Roman" w:hAnsi="CMU Serif Roman"/>
+        </w:rPr>
+        <w:t xml:space="preserve"> evenly distri</w:t>
       </w:r>
       <w:r>
         <w:rPr>
@@ -2069,7 +3129,35 @@
         <w:rPr>
           <w:rFonts w:ascii="CMU Serif Roman" w:hAnsi="CMU Serif Roman"/>
         </w:rPr>
-        <w:t>using consistent hashing. In Riak, consistent hashing is an automatic process. Riak claims that</w:t>
+        <w:t xml:space="preserve">using consistent hashing. In </w:t>
+      </w:r>
+      <w:proofErr w:type="spellStart"/>
+      <w:r>
+        <w:rPr>
+          <w:rFonts w:ascii="CMU Serif Roman" w:hAnsi="CMU Serif Roman"/>
+        </w:rPr>
+        <w:t>Riak</w:t>
+      </w:r>
+      <w:proofErr w:type="spellEnd"/>
+      <w:r>
+        <w:rPr>
+          <w:rFonts w:ascii="CMU Serif Roman" w:hAnsi="CMU Serif Roman"/>
+        </w:rPr>
+        <w:t xml:space="preserve">, consistent hashing is an automatic process. </w:t>
+      </w:r>
+      <w:proofErr w:type="spellStart"/>
+      <w:r>
+        <w:rPr>
+          <w:rFonts w:ascii="CMU Serif Roman" w:hAnsi="CMU Serif Roman"/>
+        </w:rPr>
+        <w:t>Riak</w:t>
+      </w:r>
+      <w:proofErr w:type="spellEnd"/>
+      <w:r>
+        <w:rPr>
+          <w:rFonts w:ascii="CMU Serif Roman" w:hAnsi="CMU Serif Roman"/>
+        </w:rPr>
+        <w:t xml:space="preserve"> claims that</w:t>
       </w:r>
       <w:r>
         <w:rPr>
@@ -2105,7 +3193,21 @@
         <w:rPr>
           <w:rFonts w:ascii="CMU Serif Roman" w:hAnsi="CMU Serif Roman"/>
         </w:rPr>
-        <w:t>much better than sharding.</w:t>
+        <w:t xml:space="preserve">much better than </w:t>
+      </w:r>
+      <w:proofErr w:type="spellStart"/>
+      <w:r>
+        <w:rPr>
+          <w:rFonts w:ascii="CMU Serif Roman" w:hAnsi="CMU Serif Roman"/>
+        </w:rPr>
+        <w:t>sharding</w:t>
+      </w:r>
+      <w:proofErr w:type="spellEnd"/>
+      <w:r>
+        <w:rPr>
+          <w:rFonts w:ascii="CMU Serif Roman" w:hAnsi="CMU Serif Roman"/>
+        </w:rPr>
+        <w:t>.</w:t>
       </w:r>
     </w:p>
     <w:p>
@@ -2174,11 +3276,19 @@
           <w:rFonts w:ascii="CMU Serif Roman" w:hAnsi="CMU Serif Roman"/>
         </w:rPr>
       </w:pPr>
-      <w:r>
-        <w:rPr>
-          <w:rFonts w:ascii="CMU Serif Roman" w:hAnsi="CMU Serif Roman"/>
-        </w:rPr>
-        <w:t>Riak data is usually stored on an SSD. In fact, it is recommended that the fastest</w:t>
+      <w:proofErr w:type="spellStart"/>
+      <w:r>
+        <w:rPr>
+          <w:rFonts w:ascii="CMU Serif Roman" w:hAnsi="CMU Serif Roman"/>
+        </w:rPr>
+        <w:t>Riak</w:t>
+      </w:r>
+      <w:proofErr w:type="spellEnd"/>
+      <w:r>
+        <w:rPr>
+          <w:rFonts w:ascii="CMU Serif Roman" w:hAnsi="CMU Serif Roman"/>
+        </w:rPr>
+        <w:t xml:space="preserve"> data is usually stored on an SSD. In fact, it is recommended that the fastest</w:t>
       </w:r>
       <w:r>
         <w:rPr>
@@ -2190,7 +3300,35 @@
         <w:rPr>
           <w:rFonts w:ascii="CMU Serif Roman" w:hAnsi="CMU Serif Roman"/>
         </w:rPr>
-        <w:t>SSD's possible are used to store Riak data, as well as possibly configuring RAID0</w:t>
+        <w:t xml:space="preserve">SSD's </w:t>
+      </w:r>
+      <w:proofErr w:type="gramStart"/>
+      <w:r>
+        <w:rPr>
+          <w:rFonts w:ascii="CMU Serif Roman" w:hAnsi="CMU Serif Roman"/>
+        </w:rPr>
+        <w:t>possible are</w:t>
+      </w:r>
+      <w:proofErr w:type="gramEnd"/>
+      <w:r>
+        <w:rPr>
+          <w:rFonts w:ascii="CMU Serif Roman" w:hAnsi="CMU Serif Roman"/>
+        </w:rPr>
+        <w:t xml:space="preserve"> used to store </w:t>
+      </w:r>
+      <w:proofErr w:type="spellStart"/>
+      <w:r>
+        <w:rPr>
+          <w:rFonts w:ascii="CMU Serif Roman" w:hAnsi="CMU Serif Roman"/>
+        </w:rPr>
+        <w:t>Riak</w:t>
+      </w:r>
+      <w:proofErr w:type="spellEnd"/>
+      <w:r>
+        <w:rPr>
+          <w:rFonts w:ascii="CMU Serif Roman" w:hAnsi="CMU Serif Roman"/>
+        </w:rPr>
+        <w:t xml:space="preserve"> data, as well as possibly configuring RAID0</w:t>
       </w:r>
       <w:r>
         <w:rPr>
@@ -2237,11 +3375,19 @@
         </w:rPr>
         <w:t xml:space="preserve">  </w:t>
       </w:r>
-      <w:r>
-        <w:rPr>
-          <w:rFonts w:ascii="CMU Serif Roman" w:hAnsi="CMU Serif Roman"/>
-        </w:rPr>
-        <w:t>Riak will take advantage of all available RAM by holding as much data there as it can.</w:t>
+      <w:proofErr w:type="spellStart"/>
+      <w:r>
+        <w:rPr>
+          <w:rFonts w:ascii="CMU Serif Roman" w:hAnsi="CMU Serif Roman"/>
+        </w:rPr>
+        <w:t>Riak</w:t>
+      </w:r>
+      <w:proofErr w:type="spellEnd"/>
+      <w:r>
+        <w:rPr>
+          <w:rFonts w:ascii="CMU Serif Roman" w:hAnsi="CMU Serif Roman"/>
+        </w:rPr>
+        <w:t xml:space="preserve"> will take advantage of all available RAM by holding as much data there as it can.</w:t>
       </w:r>
     </w:p>
     <w:p>
@@ -2295,7 +3441,35 @@
         <w:rPr>
           <w:rFonts w:ascii="CMU Serif Roman" w:hAnsi="CMU Serif Roman"/>
         </w:rPr>
-        <w:t>It is recommended that Riak is not run in the cloud or on a virtual cluster.</w:t>
+        <w:t xml:space="preserve">It is recommended that </w:t>
+      </w:r>
+      <w:proofErr w:type="spellStart"/>
+      <w:r>
+        <w:rPr>
+          <w:rFonts w:ascii="CMU Serif Roman" w:hAnsi="CMU Serif Roman"/>
+        </w:rPr>
+        <w:t>Riak</w:t>
+      </w:r>
+      <w:proofErr w:type="spellEnd"/>
+      <w:r>
+        <w:rPr>
+          <w:rFonts w:ascii="CMU Serif Roman" w:hAnsi="CMU Serif Roman"/>
+        </w:rPr>
+        <w:t xml:space="preserve"> </w:t>
+      </w:r>
+      <w:proofErr w:type="gramStart"/>
+      <w:r>
+        <w:rPr>
+          <w:rFonts w:ascii="CMU Serif Roman" w:hAnsi="CMU Serif Roman"/>
+        </w:rPr>
+        <w:t>is</w:t>
+      </w:r>
+      <w:proofErr w:type="gramEnd"/>
+      <w:r>
+        <w:rPr>
+          <w:rFonts w:ascii="CMU Serif Roman" w:hAnsi="CMU Serif Roman"/>
+        </w:rPr>
+        <w:t xml:space="preserve"> not run in the cloud or on a virtual cluster.</w:t>
       </w:r>
       <w:r>
         <w:rPr>
@@ -2307,7 +3481,21 @@
         <w:rPr>
           <w:rFonts w:ascii="CMU Serif Roman" w:hAnsi="CMU Serif Roman"/>
         </w:rPr>
-        <w:t>This is to maximize performance. However, Riak supports all infrastructures including:</w:t>
+        <w:t xml:space="preserve">This is to maximize performance. However, </w:t>
+      </w:r>
+      <w:proofErr w:type="spellStart"/>
+      <w:r>
+        <w:rPr>
+          <w:rFonts w:ascii="CMU Serif Roman" w:hAnsi="CMU Serif Roman"/>
+        </w:rPr>
+        <w:t>Riak</w:t>
+      </w:r>
+      <w:proofErr w:type="spellEnd"/>
+      <w:r>
+        <w:rPr>
+          <w:rFonts w:ascii="CMU Serif Roman" w:hAnsi="CMU Serif Roman"/>
+        </w:rPr>
+        <w:t xml:space="preserve"> supports all infrastructures including:</w:t>
       </w:r>
       <w:r>
         <w:rPr>
@@ -2315,11 +3503,47 @@
         </w:rPr>
         <w:t xml:space="preserve"> </w:t>
       </w:r>
-      <w:r>
-        <w:rPr>
-          <w:rFonts w:ascii="CMU Serif Roman" w:hAnsi="CMU Serif Roman"/>
-        </w:rPr>
-        <w:t>Debian/Ubuntu, RHEL/CentOS, Mac OS X, FreeBSD, SmartOS, Solaris 10, SUSE, Windows Azure,</w:t>
+      <w:proofErr w:type="spellStart"/>
+      <w:r>
+        <w:rPr>
+          <w:rFonts w:ascii="CMU Serif Roman" w:hAnsi="CMU Serif Roman"/>
+        </w:rPr>
+        <w:t>Debian</w:t>
+      </w:r>
+      <w:proofErr w:type="spellEnd"/>
+      <w:r>
+        <w:rPr>
+          <w:rFonts w:ascii="CMU Serif Roman" w:hAnsi="CMU Serif Roman"/>
+        </w:rPr>
+        <w:t>/Ubuntu, RHEL/</w:t>
+      </w:r>
+      <w:proofErr w:type="spellStart"/>
+      <w:r>
+        <w:rPr>
+          <w:rFonts w:ascii="CMU Serif Roman" w:hAnsi="CMU Serif Roman"/>
+        </w:rPr>
+        <w:t>CentOS</w:t>
+      </w:r>
+      <w:proofErr w:type="spellEnd"/>
+      <w:r>
+        <w:rPr>
+          <w:rFonts w:ascii="CMU Serif Roman" w:hAnsi="CMU Serif Roman"/>
+        </w:rPr>
+        <w:t xml:space="preserve">, Mac OS X, FreeBSD, </w:t>
+      </w:r>
+      <w:proofErr w:type="spellStart"/>
+      <w:r>
+        <w:rPr>
+          <w:rFonts w:ascii="CMU Serif Roman" w:hAnsi="CMU Serif Roman"/>
+        </w:rPr>
+        <w:t>SmartOS</w:t>
+      </w:r>
+      <w:proofErr w:type="spellEnd"/>
+      <w:r>
+        <w:rPr>
+          <w:rFonts w:ascii="CMU Serif Roman" w:hAnsi="CMU Serif Roman"/>
+        </w:rPr>
+        <w:t>, Solaris 10, SUSE, Windows Azure,</w:t>
       </w:r>
       <w:r>
         <w:rPr>
@@ -2355,7 +3579,21 @@
         <w:rPr>
           <w:rFonts w:ascii="CMU Serif Roman" w:hAnsi="CMU Serif Roman"/>
         </w:rPr>
-        <w:t>If you do choose to run Riak in a cloud environment, it is suggested that you choose the</w:t>
+        <w:t xml:space="preserve">If you do choose to run </w:t>
+      </w:r>
+      <w:proofErr w:type="spellStart"/>
+      <w:r>
+        <w:rPr>
+          <w:rFonts w:ascii="CMU Serif Roman" w:hAnsi="CMU Serif Roman"/>
+        </w:rPr>
+        <w:t>Riak</w:t>
+      </w:r>
+      <w:proofErr w:type="spellEnd"/>
+      <w:r>
+        <w:rPr>
+          <w:rFonts w:ascii="CMU Serif Roman" w:hAnsi="CMU Serif Roman"/>
+        </w:rPr>
+        <w:t xml:space="preserve"> in a cloud environment, it is suggested that you choose the</w:t>
       </w:r>
       <w:r>
         <w:rPr>
@@ -2379,13 +3617,35 @@
         <w:rPr>
           <w:rFonts w:ascii="CMU Serif Roman" w:hAnsi="CMU Serif Roman"/>
         </w:rPr>
-        <w:t xml:space="preserve">processors available. Riak is written in </w:t>
-      </w:r>
-      <w:r>
-        <w:rPr>
-          <w:rFonts w:ascii="CMU Serif Roman" w:hAnsi="CMU Serif Roman"/>
-        </w:rPr>
-        <w:t>Erlang, which</w:t>
+        <w:t xml:space="preserve">processors available. </w:t>
+      </w:r>
+      <w:proofErr w:type="spellStart"/>
+      <w:r>
+        <w:rPr>
+          <w:rFonts w:ascii="CMU Serif Roman" w:hAnsi="CMU Serif Roman"/>
+        </w:rPr>
+        <w:t>Riak</w:t>
+      </w:r>
+      <w:proofErr w:type="spellEnd"/>
+      <w:r>
+        <w:rPr>
+          <w:rFonts w:ascii="CMU Serif Roman" w:hAnsi="CMU Serif Roman"/>
+        </w:rPr>
+        <w:t xml:space="preserve"> is written in </w:t>
+      </w:r>
+      <w:proofErr w:type="spellStart"/>
+      <w:r>
+        <w:rPr>
+          <w:rFonts w:ascii="CMU Serif Roman" w:hAnsi="CMU Serif Roman"/>
+        </w:rPr>
+        <w:t>Erlang</w:t>
+      </w:r>
+      <w:proofErr w:type="spellEnd"/>
+      <w:r>
+        <w:rPr>
+          <w:rFonts w:ascii="CMU Serif Roman" w:hAnsi="CMU Serif Roman"/>
+        </w:rPr>
+        <w:t>, which</w:t>
       </w:r>
       <w:r>
         <w:rPr>
@@ -2403,19 +3663,7 @@
         <w:rPr>
           <w:rFonts w:ascii="CMU Serif Roman" w:hAnsi="CMU Serif Roman"/>
         </w:rPr>
-        <w:t>programming language. This mea</w:t>
-      </w:r>
-      <w:r>
-        <w:rPr>
-          <w:rFonts w:ascii="CMU Serif Roman" w:hAnsi="CMU Serif Roman"/>
-        </w:rPr>
-        <w:t xml:space="preserve">ns that performance scales with </w:t>
-      </w:r>
-      <w:r>
-        <w:rPr>
-          <w:rFonts w:ascii="CMU Serif Roman" w:hAnsi="CMU Serif Roman"/>
-        </w:rPr>
-        <w:t>the amount of cores/nodes available.</w:t>
+        <w:t>programming language. This means that performance scales with the amount of cores/nodes available.</w:t>
       </w:r>
     </w:p>
     <w:p>
@@ -2464,26 +3712,48 @@
           <w:rFonts w:ascii="CMU Serif Roman" w:hAnsi="CMU Serif Roman"/>
         </w:rPr>
       </w:pPr>
-      <w:r>
-        <w:rPr>
-          <w:rFonts w:ascii="CMU Serif Roman" w:hAnsi="CMU Serif Roman"/>
-        </w:rPr>
-        <w:t>Riak officially supports the following languages:</w:t>
-      </w:r>
-    </w:p>
-    <w:p>
-      <w:pPr>
-        <w:pStyle w:val="ListParagraph"/>
-        <w:ind w:left="1440"/>
-        <w:rPr>
-          <w:rFonts w:ascii="CMU Serif Roman" w:hAnsi="CMU Serif Roman"/>
-        </w:rPr>
-      </w:pPr>
-      <w:r>
-        <w:rPr>
-          <w:rFonts w:ascii="CMU Serif Roman" w:hAnsi="CMU Serif Roman"/>
-        </w:rPr>
-        <w:t>Java, Ruby, Python, C#, Node.js, PHP, Erlang, Go.</w:t>
+      <w:proofErr w:type="spellStart"/>
+      <w:r>
+        <w:rPr>
+          <w:rFonts w:ascii="CMU Serif Roman" w:hAnsi="CMU Serif Roman"/>
+        </w:rPr>
+        <w:t>Riak</w:t>
+      </w:r>
+      <w:proofErr w:type="spellEnd"/>
+      <w:r>
+        <w:rPr>
+          <w:rFonts w:ascii="CMU Serif Roman" w:hAnsi="CMU Serif Roman"/>
+        </w:rPr>
+        <w:t xml:space="preserve"> officially supports the following languages:</w:t>
+      </w:r>
+    </w:p>
+    <w:p>
+      <w:pPr>
+        <w:pStyle w:val="ListParagraph"/>
+        <w:ind w:left="1440"/>
+        <w:rPr>
+          <w:rFonts w:ascii="CMU Serif Roman" w:hAnsi="CMU Serif Roman"/>
+        </w:rPr>
+      </w:pPr>
+      <w:r>
+        <w:rPr>
+          <w:rFonts w:ascii="CMU Serif Roman" w:hAnsi="CMU Serif Roman"/>
+        </w:rPr>
+        <w:t xml:space="preserve">Java, Ruby, Python, C#, Node.js, PHP, </w:t>
+      </w:r>
+      <w:proofErr w:type="spellStart"/>
+      <w:r>
+        <w:rPr>
+          <w:rFonts w:ascii="CMU Serif Roman" w:hAnsi="CMU Serif Roman"/>
+        </w:rPr>
+        <w:t>Erlang</w:t>
+      </w:r>
+      <w:proofErr w:type="spellEnd"/>
+      <w:r>
+        <w:rPr>
+          <w:rFonts w:ascii="CMU Serif Roman" w:hAnsi="CMU Serif Roman"/>
+        </w:rPr>
+        <w:t>, Go.</w:t>
       </w:r>
     </w:p>
     <w:p>
@@ -2534,7 +3804,49 @@
         <w:rPr>
           <w:rFonts w:ascii="CMU Serif Roman" w:hAnsi="CMU Serif Roman"/>
         </w:rPr>
-        <w:t>C/C++, Clojure, ColdFusion, Common Lisp, Dart, Django, Erlang, Grails, Griffon, Groovy,</w:t>
+        <w:t xml:space="preserve">C/C++, </w:t>
+      </w:r>
+      <w:proofErr w:type="spellStart"/>
+      <w:r>
+        <w:rPr>
+          <w:rFonts w:ascii="CMU Serif Roman" w:hAnsi="CMU Serif Roman"/>
+        </w:rPr>
+        <w:t>Clojure</w:t>
+      </w:r>
+      <w:proofErr w:type="spellEnd"/>
+      <w:r>
+        <w:rPr>
+          <w:rFonts w:ascii="CMU Serif Roman" w:hAnsi="CMU Serif Roman"/>
+        </w:rPr>
+        <w:t xml:space="preserve">, ColdFusion, Common Lisp, Dart, </w:t>
+      </w:r>
+      <w:proofErr w:type="spellStart"/>
+      <w:r>
+        <w:rPr>
+          <w:rFonts w:ascii="CMU Serif Roman" w:hAnsi="CMU Serif Roman"/>
+        </w:rPr>
+        <w:t>Django</w:t>
+      </w:r>
+      <w:proofErr w:type="spellEnd"/>
+      <w:r>
+        <w:rPr>
+          <w:rFonts w:ascii="CMU Serif Roman" w:hAnsi="CMU Serif Roman"/>
+        </w:rPr>
+        <w:t xml:space="preserve">, </w:t>
+      </w:r>
+      <w:proofErr w:type="spellStart"/>
+      <w:r>
+        <w:rPr>
+          <w:rFonts w:ascii="CMU Serif Roman" w:hAnsi="CMU Serif Roman"/>
+        </w:rPr>
+        <w:t>Erlang</w:t>
+      </w:r>
+      <w:proofErr w:type="spellEnd"/>
+      <w:r>
+        <w:rPr>
+          <w:rFonts w:ascii="CMU Serif Roman" w:hAnsi="CMU Serif Roman"/>
+        </w:rPr>
+        <w:t>, Grails, Griffon, Groovy,</w:t>
       </w:r>
       <w:r>
         <w:rPr>
@@ -2546,7 +3858,35 @@
         <w:rPr>
           <w:rFonts w:ascii="CMU Serif Roman" w:hAnsi="CMU Serif Roman"/>
         </w:rPr>
-        <w:t>Haskell, OCaml, Perl, Racket, Scala, Smalltalk.</w:t>
+        <w:t xml:space="preserve">Haskell, </w:t>
+      </w:r>
+      <w:proofErr w:type="spellStart"/>
+      <w:r>
+        <w:rPr>
+          <w:rFonts w:ascii="CMU Serif Roman" w:hAnsi="CMU Serif Roman"/>
+        </w:rPr>
+        <w:t>OCaml</w:t>
+      </w:r>
+      <w:proofErr w:type="spellEnd"/>
+      <w:r>
+        <w:rPr>
+          <w:rFonts w:ascii="CMU Serif Roman" w:hAnsi="CMU Serif Roman"/>
+        </w:rPr>
+        <w:t xml:space="preserve">, Perl, Racket, </w:t>
+      </w:r>
+      <w:proofErr w:type="spellStart"/>
+      <w:r>
+        <w:rPr>
+          <w:rFonts w:ascii="CMU Serif Roman" w:hAnsi="CMU Serif Roman"/>
+        </w:rPr>
+        <w:t>Scala</w:t>
+      </w:r>
+      <w:proofErr w:type="spellEnd"/>
+      <w:r>
+        <w:rPr>
+          <w:rFonts w:ascii="CMU Serif Roman" w:hAnsi="CMU Serif Roman"/>
+        </w:rPr>
+        <w:t>, Smalltalk.</w:t>
       </w:r>
     </w:p>
     <w:p>
@@ -2965,6 +4305,7 @@
   <w:style w:type="character" w:default="1" w:styleId="DefaultParagraphFont">
     <w:name w:val="Default Paragraph Font"/>
     <w:uiPriority w:val="1"/>
+    <w:semiHidden/>
     <w:unhideWhenUsed/>
   </w:style>
   <w:style w:type="table" w:default="1" w:styleId="TableNormal">
@@ -3161,6 +4502,7 @@
   <w:style w:type="character" w:default="1" w:styleId="DefaultParagraphFont">
     <w:name w:val="Default Paragraph Font"/>
     <w:uiPriority w:val="1"/>
+    <w:semiHidden/>
     <w:unhideWhenUsed/>
   </w:style>
   <w:style w:type="table" w:default="1" w:styleId="TableNormal">

</xml_diff>